<commit_message>
[AS 1] 2019. 03. 16. Sat
</commit_message>
<xml_diff>
--- a/Assignment1/Assignment 1_STAT242.docx
+++ b/Assignment1/Assignment 1_STAT242.docx
@@ -194,13 +194,10 @@
     <w:p>
       <w:pPr>
         <w:rPr>
-          <w:rFonts w:hint="eastAsia"/>
-          <w:sz w:val="24"/>
-          <w:szCs w:val="24"/>
-        </w:rPr>
-      </w:pPr>
-      <w:bookmarkStart w:id="0" w:name="_GoBack"/>
-      <w:bookmarkEnd w:id="0"/>
+          <w:sz w:val="24"/>
+          <w:szCs w:val="24"/>
+        </w:rPr>
+      </w:pPr>
     </w:p>
     <w:p>
       <w:pPr>
@@ -490,7 +487,6 @@
     <w:p>
       <w:pPr>
         <w:rPr>
-          <w:rFonts w:hint="eastAsia"/>
           <w:sz w:val="24"/>
           <w:szCs w:val="24"/>
         </w:rPr>
@@ -530,7 +526,6 @@
     <w:p>
       <w:pPr>
         <w:rPr>
-          <w:rStyle w:val="gnkrckgcgsb"/>
           <w:b/>
           <w:sz w:val="24"/>
           <w:szCs w:val="24"/>
@@ -572,20 +567,29 @@
       </w:r>
       <w:r>
         <w:rPr>
-          <w:rFonts w:hint="eastAsia"/>
-          <w:b/>
-          <w:sz w:val="24"/>
-          <w:szCs w:val="24"/>
-        </w:rPr>
-        <w:t>;</w:t>
-      </w:r>
-      <w:r>
-        <w:rPr>
-          <w:b/>
-          <w:sz w:val="24"/>
-          <w:szCs w:val="24"/>
-        </w:rPr>
-        <w:t xml:space="preserve"> </w:t>
+          <w:b/>
+          <w:sz w:val="24"/>
+          <w:szCs w:val="24"/>
+        </w:rPr>
+        <w:t xml:space="preserve"> # 5 number summary</w:t>
+      </w:r>
+    </w:p>
+    <w:p>
+      <w:pPr>
+        <w:rPr>
+          <w:rStyle w:val="gnkrckgcgsb"/>
+          <w:b/>
+          <w:sz w:val="24"/>
+          <w:szCs w:val="24"/>
+        </w:rPr>
+      </w:pPr>
+      <w:r>
+        <w:rPr>
+          <w:b/>
+          <w:sz w:val="24"/>
+          <w:szCs w:val="24"/>
+        </w:rPr>
+        <w:t xml:space="preserve">&gt; </w:t>
       </w:r>
       <w:proofErr w:type="spellStart"/>
       <w:proofErr w:type="gramStart"/>
@@ -678,6 +682,14 @@
           <w:szCs w:val="24"/>
         </w:rPr>
         <w:t>);</w:t>
+      </w:r>
+      <w:r>
+        <w:rPr>
+          <w:b/>
+          <w:sz w:val="24"/>
+          <w:szCs w:val="24"/>
+        </w:rPr>
+        <w:t xml:space="preserve"> # Variance and Standard Deviation</w:t>
       </w:r>
     </w:p>
     <w:p>
@@ -1508,7 +1520,6 @@
     <w:p>
       <w:pPr>
         <w:rPr>
-          <w:rFonts w:hint="eastAsia"/>
           <w:sz w:val="24"/>
           <w:szCs w:val="24"/>
         </w:rPr>
@@ -1834,10 +1845,52 @@
       </w:r>
       <w:r>
         <w:rPr>
-          <w:sz w:val="24"/>
-          <w:szCs w:val="24"/>
-        </w:rPr>
-        <w:t>I guess</w:t>
+          <w:rFonts w:hint="eastAsia"/>
+          <w:b/>
+          <w:sz w:val="24"/>
+          <w:szCs w:val="24"/>
+        </w:rPr>
+        <w:t>F</w:t>
+      </w:r>
+      <w:r>
+        <w:rPr>
+          <w:b/>
+          <w:sz w:val="24"/>
+          <w:szCs w:val="24"/>
+        </w:rPr>
+        <w:t xml:space="preserve">urthermore, </w:t>
+      </w:r>
+      <w:r>
+        <w:rPr>
+          <w:b/>
+          <w:sz w:val="24"/>
+          <w:szCs w:val="24"/>
+        </w:rPr>
+        <w:t xml:space="preserve">it </w:t>
+      </w:r>
+      <w:r>
+        <w:rPr>
+          <w:b/>
+          <w:sz w:val="24"/>
+          <w:szCs w:val="24"/>
+        </w:rPr>
+        <w:t>is</w:t>
+      </w:r>
+      <w:r>
+        <w:rPr>
+          <w:b/>
+          <w:sz w:val="24"/>
+          <w:szCs w:val="24"/>
+        </w:rPr>
+        <w:t xml:space="preserve"> a</w:t>
+      </w:r>
+      <w:r>
+        <w:rPr>
+          <w:b/>
+          <w:sz w:val="24"/>
+          <w:szCs w:val="24"/>
+        </w:rPr>
+        <w:t xml:space="preserve"> positive value.</w:t>
       </w:r>
       <w:r>
         <w:rPr>
@@ -1846,29 +1899,272 @@
         </w:rPr>
         <w:t xml:space="preserve"> </w:t>
       </w:r>
-    </w:p>
-    <w:p>
-      <w:pPr>
+      <w:r>
+        <w:rPr>
+          <w:sz w:val="24"/>
+          <w:szCs w:val="24"/>
+        </w:rPr>
+        <w:t>When I</w:t>
+      </w:r>
+      <w:r>
+        <w:rPr>
+          <w:sz w:val="24"/>
+          <w:szCs w:val="24"/>
+        </w:rPr>
+        <w:t xml:space="preserve"> consider this fact, I guess that when we enjoy </w:t>
+      </w:r>
+      <w:r>
+        <w:rPr>
+          <w:sz w:val="24"/>
+          <w:szCs w:val="24"/>
+        </w:rPr>
+        <w:t>r</w:t>
+      </w:r>
+      <w:r>
+        <w:rPr>
+          <w:sz w:val="24"/>
+          <w:szCs w:val="24"/>
+        </w:rPr>
+        <w:t xml:space="preserve">ecreation, travel </w:t>
+      </w:r>
+      <w:r>
         <w:rPr>
           <w:rFonts w:hint="eastAsia"/>
           <w:sz w:val="24"/>
           <w:szCs w:val="24"/>
         </w:rPr>
-      </w:pPr>
-    </w:p>
-    <w:p>
-      <w:pPr>
-        <w:rPr>
-          <w:sz w:val="24"/>
-          <w:szCs w:val="24"/>
-        </w:rPr>
-      </w:pPr>
-      <w:r>
+        <w:t>t</w:t>
+      </w:r>
+      <w:r>
+        <w:rPr>
+          <w:sz w:val="24"/>
+          <w:szCs w:val="24"/>
+        </w:rPr>
+        <w:t>akes big possession of recreation</w:t>
+      </w:r>
+      <w:r>
+        <w:rPr>
+          <w:sz w:val="24"/>
+          <w:szCs w:val="24"/>
+        </w:rPr>
+        <w:t>.</w:t>
+      </w:r>
+      <w:r>
+        <w:rPr>
+          <w:sz w:val="24"/>
+          <w:szCs w:val="24"/>
+        </w:rPr>
+        <w:t xml:space="preserve"> </w:t>
+      </w:r>
+      <w:r>
+        <w:rPr>
+          <w:sz w:val="24"/>
+          <w:szCs w:val="24"/>
+        </w:rPr>
+        <w:t>And</w:t>
+      </w:r>
+      <w:r>
+        <w:rPr>
+          <w:sz w:val="24"/>
+          <w:szCs w:val="24"/>
+        </w:rPr>
+        <w:t xml:space="preserve"> to travel, we usually use public transportation. </w:t>
+      </w:r>
+      <w:r>
+        <w:rPr>
+          <w:sz w:val="24"/>
+          <w:szCs w:val="24"/>
+        </w:rPr>
+        <w:t xml:space="preserve">So, </w:t>
+      </w:r>
+      <w:r>
+        <w:rPr>
+          <w:sz w:val="24"/>
+          <w:szCs w:val="24"/>
+        </w:rPr>
+        <w:t xml:space="preserve">I think that </w:t>
+      </w:r>
+      <w:r>
+        <w:rPr>
+          <w:sz w:val="24"/>
+          <w:szCs w:val="24"/>
+        </w:rPr>
+        <w:t>there is some correlation between Transportation and Recreation.</w:t>
+      </w:r>
+      <w:r>
+        <w:rPr>
+          <w:sz w:val="24"/>
+          <w:szCs w:val="24"/>
+        </w:rPr>
+        <w:t xml:space="preserve"> </w:t>
+      </w:r>
+      <w:r>
+        <w:rPr>
+          <w:sz w:val="24"/>
+          <w:szCs w:val="24"/>
+        </w:rPr>
+        <w:t xml:space="preserve">Except this correlation, the abstract value of correlation between Food and Housing takes second </w:t>
+      </w:r>
+      <w:r>
+        <w:rPr>
+          <w:sz w:val="24"/>
+          <w:szCs w:val="24"/>
+        </w:rPr>
+        <w:t xml:space="preserve">big </w:t>
+      </w:r>
+      <w:r>
+        <w:rPr>
+          <w:sz w:val="24"/>
+          <w:szCs w:val="24"/>
+        </w:rPr>
+        <w:t xml:space="preserve">value among all correlations. </w:t>
+      </w:r>
+      <w:r>
+        <w:rPr>
+          <w:sz w:val="24"/>
+          <w:szCs w:val="24"/>
+        </w:rPr>
+        <w:t>And it is</w:t>
+      </w:r>
+      <w:r>
+        <w:rPr>
+          <w:sz w:val="24"/>
+          <w:szCs w:val="24"/>
+        </w:rPr>
+        <w:t xml:space="preserve"> negative value. </w:t>
+      </w:r>
+      <w:r>
+        <w:rPr>
+          <w:sz w:val="24"/>
+          <w:szCs w:val="24"/>
+        </w:rPr>
+        <w:t>When we consider this information, we can translate many things.</w:t>
+      </w:r>
+    </w:p>
+    <w:p>
+      <w:pPr>
         <w:rPr>
           <w:rFonts w:hint="eastAsia"/>
           <w:sz w:val="24"/>
           <w:szCs w:val="24"/>
         </w:rPr>
+      </w:pPr>
+    </w:p>
+    <w:p>
+      <w:pPr>
+        <w:rPr>
+          <w:rFonts w:hint="eastAsia"/>
+          <w:sz w:val="24"/>
+          <w:szCs w:val="24"/>
+        </w:rPr>
+      </w:pPr>
+      <w:r>
+        <w:rPr>
+          <w:b/>
+          <w:noProof/>
+        </w:rPr>
+        <w:drawing>
+          <wp:anchor distT="0" distB="0" distL="114300" distR="114300" simplePos="0" relativeHeight="251660288" behindDoc="0" locked="0" layoutInCell="1" allowOverlap="1" wp14:anchorId="2EF1036F">
+            <wp:simplePos x="0" y="0"/>
+            <wp:positionH relativeFrom="margin">
+              <wp:align>left</wp:align>
+            </wp:positionH>
+            <wp:positionV relativeFrom="paragraph">
+              <wp:posOffset>5080</wp:posOffset>
+            </wp:positionV>
+            <wp:extent cx="3431540" cy="2296795"/>
+            <wp:effectExtent l="0" t="0" r="0" b="8255"/>
+            <wp:wrapSquare wrapText="bothSides"/>
+            <wp:docPr id="15" name="그림 15"/>
+            <wp:cNvGraphicFramePr>
+              <a:graphicFrameLocks xmlns:a="http://schemas.openxmlformats.org/drawingml/2006/main" noChangeAspect="1"/>
+            </wp:cNvGraphicFramePr>
+            <a:graphic xmlns:a="http://schemas.openxmlformats.org/drawingml/2006/main">
+              <a:graphicData uri="http://schemas.openxmlformats.org/drawingml/2006/picture">
+                <pic:pic xmlns:pic="http://schemas.openxmlformats.org/drawingml/2006/picture">
+                  <pic:nvPicPr>
+                    <pic:cNvPr id="0" name="Picture 1"/>
+                    <pic:cNvPicPr>
+                      <a:picLocks noChangeAspect="1" noChangeArrowheads="1"/>
+                    </pic:cNvPicPr>
+                  </pic:nvPicPr>
+                  <pic:blipFill>
+                    <a:blip r:embed="rId15">
+                      <a:extLst>
+                        <a:ext uri="{28A0092B-C50C-407E-A947-70E740481C1C}">
+                          <a14:useLocalDpi xmlns:a14="http://schemas.microsoft.com/office/drawing/2010/main" val="0"/>
+                        </a:ext>
+                      </a:extLst>
+                    </a:blip>
+                    <a:srcRect/>
+                    <a:stretch>
+                      <a:fillRect/>
+                    </a:stretch>
+                  </pic:blipFill>
+                  <pic:spPr bwMode="auto">
+                    <a:xfrm>
+                      <a:off x="0" y="0"/>
+                      <a:ext cx="3431540" cy="2296795"/>
+                    </a:xfrm>
+                    <a:prstGeom prst="rect">
+                      <a:avLst/>
+                    </a:prstGeom>
+                    <a:noFill/>
+                    <a:ln>
+                      <a:noFill/>
+                    </a:ln>
+                  </pic:spPr>
+                </pic:pic>
+              </a:graphicData>
+            </a:graphic>
+            <wp14:sizeRelH relativeFrom="margin">
+              <wp14:pctWidth>0</wp14:pctWidth>
+            </wp14:sizeRelH>
+            <wp14:sizeRelV relativeFrom="margin">
+              <wp14:pctHeight>0</wp14:pctHeight>
+            </wp14:sizeRelV>
+          </wp:anchor>
+        </w:drawing>
+      </w:r>
+      <w:r>
+        <w:rPr>
+          <w:b/>
+          <w:sz w:val="24"/>
+          <w:szCs w:val="24"/>
+        </w:rPr>
+        <w:t>You can see all data set by entering code ‘&gt; plot(</w:t>
+      </w:r>
+      <w:proofErr w:type="spellStart"/>
+      <w:r>
+        <w:rPr>
+          <w:b/>
+          <w:sz w:val="24"/>
+          <w:szCs w:val="24"/>
+        </w:rPr>
+        <w:t>cpi</w:t>
+      </w:r>
+      <w:proofErr w:type="spellEnd"/>
+      <w:r>
+        <w:rPr>
+          <w:b/>
+          <w:sz w:val="24"/>
+          <w:szCs w:val="24"/>
+        </w:rPr>
+        <w:t>)’.</w:t>
+      </w:r>
+      <w:r>
+        <w:rPr>
+          <w:sz w:val="24"/>
+          <w:szCs w:val="24"/>
+        </w:rPr>
+        <w:t xml:space="preserve"> </w:t>
+      </w:r>
+      <w:r>
+        <w:rPr>
+          <w:rFonts w:hint="eastAsia"/>
+          <w:sz w:val="24"/>
+          <w:szCs w:val="24"/>
+        </w:rPr>
         <w:t>A</w:t>
       </w:r>
       <w:r>
@@ -1933,80 +2229,6 @@
     <w:p>
       <w:pPr>
         <w:rPr>
-          <w:sz w:val="24"/>
-          <w:szCs w:val="24"/>
-        </w:rPr>
-      </w:pPr>
-    </w:p>
-    <w:p>
-      <w:pPr>
-        <w:rPr>
-          <w:sz w:val="24"/>
-          <w:szCs w:val="24"/>
-        </w:rPr>
-      </w:pPr>
-    </w:p>
-    <w:p>
-      <w:pPr>
-        <w:rPr>
-          <w:sz w:val="24"/>
-          <w:szCs w:val="24"/>
-        </w:rPr>
-      </w:pPr>
-    </w:p>
-    <w:p>
-      <w:pPr>
-        <w:rPr>
-          <w:sz w:val="24"/>
-          <w:szCs w:val="24"/>
-        </w:rPr>
-      </w:pPr>
-    </w:p>
-    <w:p>
-      <w:pPr>
-        <w:rPr>
-          <w:sz w:val="24"/>
-          <w:szCs w:val="24"/>
-        </w:rPr>
-      </w:pPr>
-    </w:p>
-    <w:p>
-      <w:pPr>
-        <w:rPr>
-          <w:sz w:val="24"/>
-          <w:szCs w:val="24"/>
-        </w:rPr>
-      </w:pPr>
-    </w:p>
-    <w:p>
-      <w:pPr>
-        <w:rPr>
-          <w:sz w:val="24"/>
-          <w:szCs w:val="24"/>
-        </w:rPr>
-      </w:pPr>
-    </w:p>
-    <w:p>
-      <w:pPr>
-        <w:rPr>
-          <w:sz w:val="24"/>
-          <w:szCs w:val="24"/>
-        </w:rPr>
-      </w:pPr>
-    </w:p>
-    <w:p>
-      <w:pPr>
-        <w:rPr>
-          <w:rFonts w:hint="eastAsia"/>
-          <w:sz w:val="24"/>
-          <w:szCs w:val="24"/>
-        </w:rPr>
-      </w:pPr>
-    </w:p>
-    <w:p>
-      <w:pPr>
-        <w:rPr>
-          <w:rFonts w:hint="eastAsia"/>
           <w:b/>
           <w:sz w:val="24"/>
           <w:szCs w:val="24"/>
@@ -2034,7 +2256,6 @@
     <w:p>
       <w:pPr>
         <w:rPr>
-          <w:rFonts w:hint="eastAsia"/>
           <w:sz w:val="24"/>
           <w:szCs w:val="24"/>
         </w:rPr>
@@ -3639,7 +3860,7 @@
         <w:wordWrap w:val="0"/>
         <w:spacing w:line="225" w:lineRule="atLeast"/>
         <w:rPr>
-          <w:rFonts w:ascii="Lucida Console" w:hAnsi="Lucida Console" w:hint="eastAsia"/>
+          <w:rFonts w:ascii="Lucida Console" w:hAnsi="Lucida Console"/>
           <w:color w:val="000000"/>
         </w:rPr>
       </w:pPr>
@@ -4273,7 +4494,7 @@
         <w:wordWrap w:val="0"/>
         <w:spacing w:line="225" w:lineRule="atLeast"/>
         <w:rPr>
-          <w:rFonts w:ascii="Lucida Console" w:hAnsi="Lucida Console" w:hint="eastAsia"/>
+          <w:rFonts w:ascii="Lucida Console" w:hAnsi="Lucida Console"/>
           <w:color w:val="000000"/>
           <w:bdr w:val="none" w:sz="0" w:space="0" w:color="auto" w:frame="1"/>
         </w:rPr>
@@ -4885,7 +5106,7 @@
                     </pic:cNvPicPr>
                   </pic:nvPicPr>
                   <pic:blipFill>
-                    <a:blip r:embed="rId15">
+                    <a:blip r:embed="rId16">
                       <a:extLst>
                         <a:ext uri="{28A0092B-C50C-407E-A947-70E740481C1C}">
                           <a14:useLocalDpi xmlns:a14="http://schemas.microsoft.com/office/drawing/2010/main" val="0"/>
@@ -4978,7 +5199,7 @@
                     </pic:cNvPicPr>
                   </pic:nvPicPr>
                   <pic:blipFill>
-                    <a:blip r:embed="rId16">
+                    <a:blip r:embed="rId17">
                       <a:extLst>
                         <a:ext uri="{28A0092B-C50C-407E-A947-70E740481C1C}">
                           <a14:useLocalDpi xmlns:a14="http://schemas.microsoft.com/office/drawing/2010/main" val="0"/>
@@ -5052,7 +5273,6 @@
     <w:p>
       <w:pPr>
         <w:rPr>
-          <w:rFonts w:hint="eastAsia"/>
           <w:sz w:val="24"/>
           <w:szCs w:val="24"/>
         </w:rPr>
@@ -5079,7 +5299,7 @@
                     </pic:cNvPicPr>
                   </pic:nvPicPr>
                   <pic:blipFill>
-                    <a:blip r:embed="rId17">
+                    <a:blip r:embed="rId18">
                       <a:extLst>
                         <a:ext uri="{28A0092B-C50C-407E-A947-70E740481C1C}">
                           <a14:useLocalDpi xmlns:a14="http://schemas.microsoft.com/office/drawing/2010/main" val="0"/>
@@ -5172,7 +5392,7 @@
                     </pic:cNvPicPr>
                   </pic:nvPicPr>
                   <pic:blipFill>
-                    <a:blip r:embed="rId18">
+                    <a:blip r:embed="rId19">
                       <a:extLst>
                         <a:ext uri="{28A0092B-C50C-407E-A947-70E740481C1C}">
                           <a14:useLocalDpi xmlns:a14="http://schemas.microsoft.com/office/drawing/2010/main" val="0"/>
@@ -5238,7 +5458,6 @@
     <w:p>
       <w:pPr>
         <w:rPr>
-          <w:rFonts w:hint="eastAsia"/>
           <w:sz w:val="24"/>
           <w:szCs w:val="24"/>
         </w:rPr>
@@ -5265,7 +5484,7 @@
                     </pic:cNvPicPr>
                   </pic:nvPicPr>
                   <pic:blipFill>
-                    <a:blip r:embed="rId19">
+                    <a:blip r:embed="rId20">
                       <a:extLst>
                         <a:ext uri="{28A0092B-C50C-407E-A947-70E740481C1C}">
                           <a14:useLocalDpi xmlns:a14="http://schemas.microsoft.com/office/drawing/2010/main" val="0"/>
@@ -5993,7 +6212,6 @@
     <w:p>
       <w:pPr>
         <w:rPr>
-          <w:rFonts w:hint="eastAsia"/>
           <w:sz w:val="24"/>
           <w:szCs w:val="24"/>
         </w:rPr>
@@ -6142,17 +6360,674 @@
           <w:szCs w:val="24"/>
         </w:rPr>
       </w:pPr>
-    </w:p>
-    <w:p>
-      <w:pPr>
-        <w:rPr>
+      <w:r>
+        <w:rPr>
+          <w:rFonts w:hint="eastAsia"/>
+          <w:sz w:val="24"/>
+          <w:szCs w:val="24"/>
+        </w:rPr>
+        <w:t>#</w:t>
+      </w:r>
+      <w:r>
+        <w:rPr>
+          <w:sz w:val="24"/>
+          <w:szCs w:val="24"/>
+        </w:rPr>
+        <w:t xml:space="preserve"> Boxplot</w:t>
+      </w:r>
+    </w:p>
+    <w:p>
+      <w:pPr>
+        <w:rPr>
+          <w:sz w:val="24"/>
+          <w:szCs w:val="24"/>
+        </w:rPr>
+      </w:pPr>
+      <w:proofErr w:type="gramStart"/>
+      <w:r>
+        <w:rPr>
+          <w:sz w:val="24"/>
+          <w:szCs w:val="24"/>
+        </w:rPr>
+        <w:t>boxplot(</w:t>
+      </w:r>
+      <w:proofErr w:type="gramEnd"/>
+      <w:r>
+        <w:rPr>
+          <w:sz w:val="24"/>
+          <w:szCs w:val="24"/>
+        </w:rPr>
+        <w:t xml:space="preserve">food, </w:t>
+      </w:r>
+      <w:proofErr w:type="spellStart"/>
+      <w:r>
+        <w:rPr>
+          <w:sz w:val="24"/>
+          <w:szCs w:val="24"/>
+        </w:rPr>
+        <w:t>xlab</w:t>
+      </w:r>
+      <w:proofErr w:type="spellEnd"/>
+      <w:r>
+        <w:rPr>
+          <w:sz w:val="24"/>
+          <w:szCs w:val="24"/>
+        </w:rPr>
+        <w:t>='food')</w:t>
+      </w:r>
+    </w:p>
+    <w:p>
+      <w:pPr>
+        <w:rPr>
+          <w:sz w:val="24"/>
+          <w:szCs w:val="24"/>
+        </w:rPr>
+      </w:pPr>
+      <w:r>
+        <w:rPr>
+          <w:noProof/>
+        </w:rPr>
+        <w:drawing>
+          <wp:inline distT="0" distB="0" distL="0" distR="0">
+            <wp:extent cx="4087588" cy="2804160"/>
+            <wp:effectExtent l="0" t="0" r="8255" b="0"/>
+            <wp:docPr id="19" name="그림 19"/>
+            <wp:cNvGraphicFramePr>
+              <a:graphicFrameLocks xmlns:a="http://schemas.openxmlformats.org/drawingml/2006/main" noChangeAspect="1"/>
+            </wp:cNvGraphicFramePr>
+            <a:graphic xmlns:a="http://schemas.openxmlformats.org/drawingml/2006/main">
+              <a:graphicData uri="http://schemas.openxmlformats.org/drawingml/2006/picture">
+                <pic:pic xmlns:pic="http://schemas.openxmlformats.org/drawingml/2006/picture">
+                  <pic:nvPicPr>
+                    <pic:cNvPr id="0" name="Picture 9"/>
+                    <pic:cNvPicPr>
+                      <a:picLocks noChangeAspect="1" noChangeArrowheads="1"/>
+                    </pic:cNvPicPr>
+                  </pic:nvPicPr>
+                  <pic:blipFill>
+                    <a:blip r:embed="rId21">
+                      <a:extLst>
+                        <a:ext uri="{28A0092B-C50C-407E-A947-70E740481C1C}">
+                          <a14:useLocalDpi xmlns:a14="http://schemas.microsoft.com/office/drawing/2010/main" val="0"/>
+                        </a:ext>
+                      </a:extLst>
+                    </a:blip>
+                    <a:srcRect/>
+                    <a:stretch>
+                      <a:fillRect/>
+                    </a:stretch>
+                  </pic:blipFill>
+                  <pic:spPr bwMode="auto">
+                    <a:xfrm>
+                      <a:off x="0" y="0"/>
+                      <a:ext cx="4120395" cy="2826666"/>
+                    </a:xfrm>
+                    <a:prstGeom prst="rect">
+                      <a:avLst/>
+                    </a:prstGeom>
+                    <a:noFill/>
+                    <a:ln>
+                      <a:noFill/>
+                    </a:ln>
+                  </pic:spPr>
+                </pic:pic>
+              </a:graphicData>
+            </a:graphic>
+          </wp:inline>
+        </w:drawing>
+      </w:r>
+    </w:p>
+    <w:p>
+      <w:pPr>
+        <w:rPr>
+          <w:sz w:val="24"/>
+          <w:szCs w:val="24"/>
+        </w:rPr>
+      </w:pPr>
+      <w:proofErr w:type="gramStart"/>
+      <w:r>
+        <w:rPr>
+          <w:sz w:val="24"/>
+          <w:szCs w:val="24"/>
+        </w:rPr>
+        <w:t>boxplot(</w:t>
+      </w:r>
+      <w:proofErr w:type="gramEnd"/>
+      <w:r>
+        <w:rPr>
+          <w:sz w:val="24"/>
+          <w:szCs w:val="24"/>
+        </w:rPr>
+        <w:t xml:space="preserve">housing, </w:t>
+      </w:r>
+      <w:proofErr w:type="spellStart"/>
+      <w:r>
+        <w:rPr>
+          <w:sz w:val="24"/>
+          <w:szCs w:val="24"/>
+        </w:rPr>
+        <w:t>xlab</w:t>
+      </w:r>
+      <w:proofErr w:type="spellEnd"/>
+      <w:r>
+        <w:rPr>
+          <w:sz w:val="24"/>
+          <w:szCs w:val="24"/>
+        </w:rPr>
+        <w:t xml:space="preserve"> = 'housing')</w:t>
+      </w:r>
+    </w:p>
+    <w:p>
+      <w:pPr>
+        <w:rPr>
+          <w:sz w:val="24"/>
+          <w:szCs w:val="24"/>
+        </w:rPr>
+      </w:pPr>
+      <w:r>
+        <w:rPr>
+          <w:noProof/>
+        </w:rPr>
+        <w:drawing>
+          <wp:inline distT="0" distB="0" distL="0" distR="0">
+            <wp:extent cx="4183380" cy="2870339"/>
+            <wp:effectExtent l="0" t="0" r="7620" b="6350"/>
+            <wp:docPr id="21" name="그림 21"/>
+            <wp:cNvGraphicFramePr>
+              <a:graphicFrameLocks xmlns:a="http://schemas.openxmlformats.org/drawingml/2006/main" noChangeAspect="1"/>
+            </wp:cNvGraphicFramePr>
+            <a:graphic xmlns:a="http://schemas.openxmlformats.org/drawingml/2006/main">
+              <a:graphicData uri="http://schemas.openxmlformats.org/drawingml/2006/picture">
+                <pic:pic xmlns:pic="http://schemas.openxmlformats.org/drawingml/2006/picture">
+                  <pic:nvPicPr>
+                    <pic:cNvPr id="0" name="Picture 13"/>
+                    <pic:cNvPicPr>
+                      <a:picLocks noChangeAspect="1" noChangeArrowheads="1"/>
+                    </pic:cNvPicPr>
+                  </pic:nvPicPr>
+                  <pic:blipFill>
+                    <a:blip r:embed="rId22">
+                      <a:extLst>
+                        <a:ext uri="{28A0092B-C50C-407E-A947-70E740481C1C}">
+                          <a14:useLocalDpi xmlns:a14="http://schemas.microsoft.com/office/drawing/2010/main" val="0"/>
+                        </a:ext>
+                      </a:extLst>
+                    </a:blip>
+                    <a:srcRect/>
+                    <a:stretch>
+                      <a:fillRect/>
+                    </a:stretch>
+                  </pic:blipFill>
+                  <pic:spPr bwMode="auto">
+                    <a:xfrm>
+                      <a:off x="0" y="0"/>
+                      <a:ext cx="4200812" cy="2882300"/>
+                    </a:xfrm>
+                    <a:prstGeom prst="rect">
+                      <a:avLst/>
+                    </a:prstGeom>
+                    <a:noFill/>
+                    <a:ln>
+                      <a:noFill/>
+                    </a:ln>
+                  </pic:spPr>
+                </pic:pic>
+              </a:graphicData>
+            </a:graphic>
+          </wp:inline>
+        </w:drawing>
+      </w:r>
+    </w:p>
+    <w:p>
+      <w:pPr>
+        <w:rPr>
+          <w:sz w:val="24"/>
+          <w:szCs w:val="24"/>
+        </w:rPr>
+      </w:pPr>
+      <w:proofErr w:type="gramStart"/>
+      <w:r>
+        <w:rPr>
+          <w:sz w:val="24"/>
+          <w:szCs w:val="24"/>
+        </w:rPr>
+        <w:lastRenderedPageBreak/>
+        <w:t>boxplot(</w:t>
+      </w:r>
+      <w:proofErr w:type="gramEnd"/>
+      <w:r>
+        <w:rPr>
+          <w:sz w:val="24"/>
+          <w:szCs w:val="24"/>
+        </w:rPr>
+        <w:t xml:space="preserve">transportation, </w:t>
+      </w:r>
+      <w:proofErr w:type="spellStart"/>
+      <w:r>
+        <w:rPr>
+          <w:sz w:val="24"/>
+          <w:szCs w:val="24"/>
+        </w:rPr>
+        <w:t>xlab</w:t>
+      </w:r>
+      <w:proofErr w:type="spellEnd"/>
+      <w:r>
+        <w:rPr>
+          <w:sz w:val="24"/>
+          <w:szCs w:val="24"/>
+        </w:rPr>
+        <w:t xml:space="preserve"> = 'transportation')</w:t>
+      </w:r>
+    </w:p>
+    <w:p>
+      <w:pPr>
+        <w:rPr>
+          <w:sz w:val="24"/>
+          <w:szCs w:val="24"/>
+        </w:rPr>
+      </w:pPr>
+      <w:r>
+        <w:rPr>
+          <w:noProof/>
+        </w:rPr>
+        <w:drawing>
+          <wp:inline distT="0" distB="0" distL="0" distR="0">
+            <wp:extent cx="5206221" cy="3543300"/>
+            <wp:effectExtent l="0" t="0" r="0" b="0"/>
+            <wp:docPr id="22" name="그림 22"/>
+            <wp:cNvGraphicFramePr>
+              <a:graphicFrameLocks xmlns:a="http://schemas.openxmlformats.org/drawingml/2006/main" noChangeAspect="1"/>
+            </wp:cNvGraphicFramePr>
+            <a:graphic xmlns:a="http://schemas.openxmlformats.org/drawingml/2006/main">
+              <a:graphicData uri="http://schemas.openxmlformats.org/drawingml/2006/picture">
+                <pic:pic xmlns:pic="http://schemas.openxmlformats.org/drawingml/2006/picture">
+                  <pic:nvPicPr>
+                    <pic:cNvPr id="0" name="Picture 15"/>
+                    <pic:cNvPicPr>
+                      <a:picLocks noChangeAspect="1" noChangeArrowheads="1"/>
+                    </pic:cNvPicPr>
+                  </pic:nvPicPr>
+                  <pic:blipFill>
+                    <a:blip r:embed="rId23">
+                      <a:extLst>
+                        <a:ext uri="{28A0092B-C50C-407E-A947-70E740481C1C}">
+                          <a14:useLocalDpi xmlns:a14="http://schemas.microsoft.com/office/drawing/2010/main" val="0"/>
+                        </a:ext>
+                      </a:extLst>
+                    </a:blip>
+                    <a:srcRect/>
+                    <a:stretch>
+                      <a:fillRect/>
+                    </a:stretch>
+                  </pic:blipFill>
+                  <pic:spPr bwMode="auto">
+                    <a:xfrm>
+                      <a:off x="0" y="0"/>
+                      <a:ext cx="5230615" cy="3559903"/>
+                    </a:xfrm>
+                    <a:prstGeom prst="rect">
+                      <a:avLst/>
+                    </a:prstGeom>
+                    <a:noFill/>
+                    <a:ln>
+                      <a:noFill/>
+                    </a:ln>
+                  </pic:spPr>
+                </pic:pic>
+              </a:graphicData>
+            </a:graphic>
+          </wp:inline>
+        </w:drawing>
+      </w:r>
+    </w:p>
+    <w:p>
+      <w:pPr>
+        <w:rPr>
+          <w:sz w:val="24"/>
+          <w:szCs w:val="24"/>
+        </w:rPr>
+      </w:pPr>
+      <w:proofErr w:type="gramStart"/>
+      <w:r>
+        <w:rPr>
+          <w:sz w:val="24"/>
+          <w:szCs w:val="24"/>
+        </w:rPr>
+        <w:t>boxplot(</w:t>
+      </w:r>
+      <w:proofErr w:type="gramEnd"/>
+      <w:r>
+        <w:rPr>
+          <w:sz w:val="24"/>
+          <w:szCs w:val="24"/>
+        </w:rPr>
+        <w:t xml:space="preserve">education, </w:t>
+      </w:r>
+      <w:proofErr w:type="spellStart"/>
+      <w:r>
+        <w:rPr>
+          <w:sz w:val="24"/>
+          <w:szCs w:val="24"/>
+        </w:rPr>
+        <w:t>xlab</w:t>
+      </w:r>
+      <w:proofErr w:type="spellEnd"/>
+      <w:r>
+        <w:rPr>
+          <w:sz w:val="24"/>
+          <w:szCs w:val="24"/>
+        </w:rPr>
+        <w:t xml:space="preserve"> = 'education')</w:t>
+      </w:r>
+    </w:p>
+    <w:p>
+      <w:pPr>
+        <w:rPr>
+          <w:sz w:val="24"/>
+          <w:szCs w:val="24"/>
+        </w:rPr>
+      </w:pPr>
+      <w:r>
+        <w:rPr>
+          <w:noProof/>
+        </w:rPr>
+        <w:drawing>
+          <wp:inline distT="0" distB="0" distL="0" distR="0">
+            <wp:extent cx="5173624" cy="3550920"/>
+            <wp:effectExtent l="0" t="0" r="8255" b="0"/>
+            <wp:docPr id="20" name="그림 20"/>
+            <wp:cNvGraphicFramePr>
+              <a:graphicFrameLocks xmlns:a="http://schemas.openxmlformats.org/drawingml/2006/main" noChangeAspect="1"/>
+            </wp:cNvGraphicFramePr>
+            <a:graphic xmlns:a="http://schemas.openxmlformats.org/drawingml/2006/main">
+              <a:graphicData uri="http://schemas.openxmlformats.org/drawingml/2006/picture">
+                <pic:pic xmlns:pic="http://schemas.openxmlformats.org/drawingml/2006/picture">
+                  <pic:nvPicPr>
+                    <pic:cNvPr id="0" name="Picture 11"/>
+                    <pic:cNvPicPr>
+                      <a:picLocks noChangeAspect="1" noChangeArrowheads="1"/>
+                    </pic:cNvPicPr>
+                  </pic:nvPicPr>
+                  <pic:blipFill>
+                    <a:blip r:embed="rId24">
+                      <a:extLst>
+                        <a:ext uri="{28A0092B-C50C-407E-A947-70E740481C1C}">
+                          <a14:useLocalDpi xmlns:a14="http://schemas.microsoft.com/office/drawing/2010/main" val="0"/>
+                        </a:ext>
+                      </a:extLst>
+                    </a:blip>
+                    <a:srcRect/>
+                    <a:stretch>
+                      <a:fillRect/>
+                    </a:stretch>
+                  </pic:blipFill>
+                  <pic:spPr bwMode="auto">
+                    <a:xfrm>
+                      <a:off x="0" y="0"/>
+                      <a:ext cx="5199840" cy="3568913"/>
+                    </a:xfrm>
+                    <a:prstGeom prst="rect">
+                      <a:avLst/>
+                    </a:prstGeom>
+                    <a:noFill/>
+                    <a:ln>
+                      <a:noFill/>
+                    </a:ln>
+                  </pic:spPr>
+                </pic:pic>
+              </a:graphicData>
+            </a:graphic>
+          </wp:inline>
+        </w:drawing>
+      </w:r>
+    </w:p>
+    <w:p>
+      <w:pPr>
+        <w:rPr>
+          <w:sz w:val="24"/>
+          <w:szCs w:val="24"/>
+        </w:rPr>
+      </w:pPr>
+      <w:proofErr w:type="gramStart"/>
+      <w:r>
+        <w:rPr>
+          <w:sz w:val="24"/>
+          <w:szCs w:val="24"/>
+        </w:rPr>
+        <w:lastRenderedPageBreak/>
+        <w:t>boxplot(</w:t>
+      </w:r>
+      <w:proofErr w:type="gramEnd"/>
+      <w:r>
+        <w:rPr>
+          <w:sz w:val="24"/>
+          <w:szCs w:val="24"/>
+        </w:rPr>
+        <w:t xml:space="preserve">recreation, </w:t>
+      </w:r>
+      <w:proofErr w:type="spellStart"/>
+      <w:r>
+        <w:rPr>
+          <w:sz w:val="24"/>
+          <w:szCs w:val="24"/>
+        </w:rPr>
+        <w:t>xlab</w:t>
+      </w:r>
+      <w:proofErr w:type="spellEnd"/>
+      <w:r>
+        <w:rPr>
+          <w:sz w:val="24"/>
+          <w:szCs w:val="24"/>
+        </w:rPr>
+        <w:t xml:space="preserve"> = 'recreation')</w:t>
+      </w:r>
+    </w:p>
+    <w:p>
+      <w:pPr>
+        <w:rPr>
+          <w:sz w:val="24"/>
+          <w:szCs w:val="24"/>
+        </w:rPr>
+      </w:pPr>
+      <w:r>
+        <w:rPr>
+          <w:noProof/>
+        </w:rPr>
+        <w:drawing>
+          <wp:inline distT="0" distB="0" distL="0" distR="0">
+            <wp:extent cx="4788778" cy="3238500"/>
+            <wp:effectExtent l="0" t="0" r="0" b="0"/>
+            <wp:docPr id="23" name="그림 23"/>
+            <wp:cNvGraphicFramePr>
+              <a:graphicFrameLocks xmlns:a="http://schemas.openxmlformats.org/drawingml/2006/main" noChangeAspect="1"/>
+            </wp:cNvGraphicFramePr>
+            <a:graphic xmlns:a="http://schemas.openxmlformats.org/drawingml/2006/main">
+              <a:graphicData uri="http://schemas.openxmlformats.org/drawingml/2006/picture">
+                <pic:pic xmlns:pic="http://schemas.openxmlformats.org/drawingml/2006/picture">
+                  <pic:nvPicPr>
+                    <pic:cNvPr id="0" name="Picture 17"/>
+                    <pic:cNvPicPr>
+                      <a:picLocks noChangeAspect="1" noChangeArrowheads="1"/>
+                    </pic:cNvPicPr>
+                  </pic:nvPicPr>
+                  <pic:blipFill>
+                    <a:blip r:embed="rId25">
+                      <a:extLst>
+                        <a:ext uri="{28A0092B-C50C-407E-A947-70E740481C1C}">
+                          <a14:useLocalDpi xmlns:a14="http://schemas.microsoft.com/office/drawing/2010/main" val="0"/>
+                        </a:ext>
+                      </a:extLst>
+                    </a:blip>
+                    <a:srcRect/>
+                    <a:stretch>
+                      <a:fillRect/>
+                    </a:stretch>
+                  </pic:blipFill>
+                  <pic:spPr bwMode="auto">
+                    <a:xfrm>
+                      <a:off x="0" y="0"/>
+                      <a:ext cx="4797730" cy="3244554"/>
+                    </a:xfrm>
+                    <a:prstGeom prst="rect">
+                      <a:avLst/>
+                    </a:prstGeom>
+                    <a:noFill/>
+                    <a:ln>
+                      <a:noFill/>
+                    </a:ln>
+                  </pic:spPr>
+                </pic:pic>
+              </a:graphicData>
+            </a:graphic>
+          </wp:inline>
+        </w:drawing>
+      </w:r>
+    </w:p>
+    <w:p>
+      <w:pPr>
+        <w:rPr>
+          <w:rFonts w:hint="eastAsia"/>
+          <w:sz w:val="24"/>
+          <w:szCs w:val="24"/>
+        </w:rPr>
+      </w:pPr>
+      <w:bookmarkStart w:id="0" w:name="_GoBack"/>
+      <w:bookmarkEnd w:id="0"/>
+    </w:p>
+    <w:p>
+      <w:pPr>
+        <w:rPr>
+          <w:sz w:val="24"/>
+          <w:szCs w:val="24"/>
+        </w:rPr>
+      </w:pPr>
+      <w:r>
+        <w:rPr>
+          <w:rFonts w:hint="eastAsia"/>
+          <w:sz w:val="24"/>
+          <w:szCs w:val="24"/>
+        </w:rPr>
+        <w:t>#</w:t>
+      </w:r>
+      <w:r>
+        <w:rPr>
+          <w:sz w:val="24"/>
+          <w:szCs w:val="24"/>
+        </w:rPr>
+        <w:t xml:space="preserve"> Plot</w:t>
+      </w:r>
+    </w:p>
+    <w:p>
+      <w:pPr>
+        <w:rPr>
+          <w:sz w:val="24"/>
+          <w:szCs w:val="24"/>
+        </w:rPr>
+      </w:pPr>
+      <w:r>
+        <w:rPr>
+          <w:sz w:val="24"/>
+          <w:szCs w:val="24"/>
+        </w:rPr>
+        <w:t>plot(</w:t>
+      </w:r>
+      <w:proofErr w:type="spellStart"/>
+      <w:r>
+        <w:rPr>
+          <w:sz w:val="24"/>
+          <w:szCs w:val="24"/>
+        </w:rPr>
+        <w:t>cpi</w:t>
+      </w:r>
+      <w:proofErr w:type="spellEnd"/>
+      <w:r>
+        <w:rPr>
+          <w:sz w:val="24"/>
+          <w:szCs w:val="24"/>
+        </w:rPr>
+        <w:t>)</w:t>
+      </w:r>
+    </w:p>
+    <w:p>
+      <w:pPr>
+        <w:rPr>
+          <w:sz w:val="24"/>
+          <w:szCs w:val="24"/>
+        </w:rPr>
+      </w:pPr>
+      <w:r>
+        <w:rPr>
+          <w:noProof/>
+        </w:rPr>
+        <w:drawing>
+          <wp:inline distT="0" distB="0" distL="0" distR="0">
+            <wp:extent cx="4846320" cy="3246809"/>
+            <wp:effectExtent l="0" t="0" r="0" b="0"/>
+            <wp:docPr id="24" name="그림 24"/>
+            <wp:cNvGraphicFramePr>
+              <a:graphicFrameLocks xmlns:a="http://schemas.openxmlformats.org/drawingml/2006/main" noChangeAspect="1"/>
+            </wp:cNvGraphicFramePr>
+            <a:graphic xmlns:a="http://schemas.openxmlformats.org/drawingml/2006/main">
+              <a:graphicData uri="http://schemas.openxmlformats.org/drawingml/2006/picture">
+                <pic:pic xmlns:pic="http://schemas.openxmlformats.org/drawingml/2006/picture">
+                  <pic:nvPicPr>
+                    <pic:cNvPr id="0" name="Picture 19"/>
+                    <pic:cNvPicPr>
+                      <a:picLocks noChangeAspect="1" noChangeArrowheads="1"/>
+                    </pic:cNvPicPr>
+                  </pic:nvPicPr>
+                  <pic:blipFill>
+                    <a:blip r:embed="rId15">
+                      <a:extLst>
+                        <a:ext uri="{28A0092B-C50C-407E-A947-70E740481C1C}">
+                          <a14:useLocalDpi xmlns:a14="http://schemas.microsoft.com/office/drawing/2010/main" val="0"/>
+                        </a:ext>
+                      </a:extLst>
+                    </a:blip>
+                    <a:srcRect/>
+                    <a:stretch>
+                      <a:fillRect/>
+                    </a:stretch>
+                  </pic:blipFill>
+                  <pic:spPr bwMode="auto">
+                    <a:xfrm>
+                      <a:off x="0" y="0"/>
+                      <a:ext cx="4859060" cy="3255344"/>
+                    </a:xfrm>
+                    <a:prstGeom prst="rect">
+                      <a:avLst/>
+                    </a:prstGeom>
+                    <a:noFill/>
+                    <a:ln>
+                      <a:noFill/>
+                    </a:ln>
+                  </pic:spPr>
+                </pic:pic>
+              </a:graphicData>
+            </a:graphic>
+          </wp:inline>
+        </w:drawing>
+      </w:r>
+    </w:p>
+    <w:p>
+      <w:pPr>
+        <w:rPr>
+          <w:sz w:val="24"/>
+          <w:szCs w:val="24"/>
+        </w:rPr>
+      </w:pPr>
+    </w:p>
+    <w:p>
+      <w:pPr>
+        <w:rPr>
+          <w:rFonts w:hint="eastAsia"/>
           <w:sz w:val="24"/>
           <w:szCs w:val="24"/>
         </w:rPr>
       </w:pPr>
     </w:p>
     <w:sectPr>
-      <w:footerReference w:type="default" r:id="rId20"/>
+      <w:footerReference w:type="default" r:id="rId26"/>
       <w:pgSz w:w="11906" w:h="16838"/>
       <w:pgMar w:top="1701" w:right="1440" w:bottom="1440" w:left="1440" w:header="851" w:footer="992" w:gutter="0"/>
       <w:cols w:space="425"/>
@@ -6197,6 +7072,7 @@
         <w:docPartUnique/>
       </w:docPartObj>
     </w:sdtPr>
+    <w:sdtEndPr/>
     <w:sdtContent>
       <w:sdt>
         <w:sdtPr>
@@ -6206,6 +7082,7 @@
             <w:docPartUnique/>
           </w:docPartObj>
         </w:sdtPr>
+        <w:sdtEndPr/>
         <w:sdtContent>
           <w:p>
             <w:pPr>
@@ -7140,6 +8017,118 @@
       </w:rPr>
     </w:lvl>
   </w:abstractNum>
+  <w:abstractNum w:abstractNumId="7" w15:restartNumberingAfterBreak="0">
+    <w:nsid w:val="7D382310"/>
+    <w:multiLevelType w:val="hybridMultilevel"/>
+    <w:tmpl w:val="909AFADA"/>
+    <w:lvl w:ilvl="0" w:tplc="5972DB4C">
+      <w:numFmt w:val="bullet"/>
+      <w:lvlText w:val=""/>
+      <w:lvlJc w:val="left"/>
+      <w:pPr>
+        <w:ind w:left="760" w:hanging="360"/>
+      </w:pPr>
+      <w:rPr>
+        <w:rFonts w:ascii="Wingdings" w:eastAsiaTheme="minorEastAsia" w:hAnsi="Wingdings" w:cstheme="minorBidi" w:hint="default"/>
+      </w:rPr>
+    </w:lvl>
+    <w:lvl w:ilvl="1" w:tplc="04090003" w:tentative="1">
+      <w:start w:val="1"/>
+      <w:numFmt w:val="bullet"/>
+      <w:lvlText w:val=""/>
+      <w:lvlJc w:val="left"/>
+      <w:pPr>
+        <w:ind w:left="1200" w:hanging="400"/>
+      </w:pPr>
+      <w:rPr>
+        <w:rFonts w:ascii="Wingdings" w:hAnsi="Wingdings" w:hint="default"/>
+      </w:rPr>
+    </w:lvl>
+    <w:lvl w:ilvl="2" w:tplc="04090005" w:tentative="1">
+      <w:start w:val="1"/>
+      <w:numFmt w:val="bullet"/>
+      <w:lvlText w:val=""/>
+      <w:lvlJc w:val="left"/>
+      <w:pPr>
+        <w:ind w:left="1600" w:hanging="400"/>
+      </w:pPr>
+      <w:rPr>
+        <w:rFonts w:ascii="Wingdings" w:hAnsi="Wingdings" w:hint="default"/>
+      </w:rPr>
+    </w:lvl>
+    <w:lvl w:ilvl="3" w:tplc="04090001" w:tentative="1">
+      <w:start w:val="1"/>
+      <w:numFmt w:val="bullet"/>
+      <w:lvlText w:val=""/>
+      <w:lvlJc w:val="left"/>
+      <w:pPr>
+        <w:ind w:left="2000" w:hanging="400"/>
+      </w:pPr>
+      <w:rPr>
+        <w:rFonts w:ascii="Wingdings" w:hAnsi="Wingdings" w:hint="default"/>
+      </w:rPr>
+    </w:lvl>
+    <w:lvl w:ilvl="4" w:tplc="04090003" w:tentative="1">
+      <w:start w:val="1"/>
+      <w:numFmt w:val="bullet"/>
+      <w:lvlText w:val=""/>
+      <w:lvlJc w:val="left"/>
+      <w:pPr>
+        <w:ind w:left="2400" w:hanging="400"/>
+      </w:pPr>
+      <w:rPr>
+        <w:rFonts w:ascii="Wingdings" w:hAnsi="Wingdings" w:hint="default"/>
+      </w:rPr>
+    </w:lvl>
+    <w:lvl w:ilvl="5" w:tplc="04090005" w:tentative="1">
+      <w:start w:val="1"/>
+      <w:numFmt w:val="bullet"/>
+      <w:lvlText w:val=""/>
+      <w:lvlJc w:val="left"/>
+      <w:pPr>
+        <w:ind w:left="2800" w:hanging="400"/>
+      </w:pPr>
+      <w:rPr>
+        <w:rFonts w:ascii="Wingdings" w:hAnsi="Wingdings" w:hint="default"/>
+      </w:rPr>
+    </w:lvl>
+    <w:lvl w:ilvl="6" w:tplc="04090001" w:tentative="1">
+      <w:start w:val="1"/>
+      <w:numFmt w:val="bullet"/>
+      <w:lvlText w:val=""/>
+      <w:lvlJc w:val="left"/>
+      <w:pPr>
+        <w:ind w:left="3200" w:hanging="400"/>
+      </w:pPr>
+      <w:rPr>
+        <w:rFonts w:ascii="Wingdings" w:hAnsi="Wingdings" w:hint="default"/>
+      </w:rPr>
+    </w:lvl>
+    <w:lvl w:ilvl="7" w:tplc="04090003" w:tentative="1">
+      <w:start w:val="1"/>
+      <w:numFmt w:val="bullet"/>
+      <w:lvlText w:val=""/>
+      <w:lvlJc w:val="left"/>
+      <w:pPr>
+        <w:ind w:left="3600" w:hanging="400"/>
+      </w:pPr>
+      <w:rPr>
+        <w:rFonts w:ascii="Wingdings" w:hAnsi="Wingdings" w:hint="default"/>
+      </w:rPr>
+    </w:lvl>
+    <w:lvl w:ilvl="8" w:tplc="04090005" w:tentative="1">
+      <w:start w:val="1"/>
+      <w:numFmt w:val="bullet"/>
+      <w:lvlText w:val=""/>
+      <w:lvlJc w:val="left"/>
+      <w:pPr>
+        <w:ind w:left="4000" w:hanging="400"/>
+      </w:pPr>
+      <w:rPr>
+        <w:rFonts w:ascii="Wingdings" w:hAnsi="Wingdings" w:hint="default"/>
+      </w:rPr>
+    </w:lvl>
+  </w:abstractNum>
   <w:num w:numId="1">
     <w:abstractNumId w:val="5"/>
   </w:num>
@@ -7160,6 +8149,9 @@
   </w:num>
   <w:num w:numId="7">
     <w:abstractNumId w:val="1"/>
+  </w:num>
+  <w:num w:numId="8">
+    <w:abstractNumId w:val="7"/>
   </w:num>
 </w:numbering>
 </file>
@@ -8051,7 +9043,7 @@
 </file>
 
 <file path=customXml/itemProps1.xml><?xml version="1.0" encoding="utf-8"?>
-<ds:datastoreItem xmlns:ds="http://schemas.openxmlformats.org/officeDocument/2006/customXml" ds:itemID="{B934D2C7-3A57-45B5-9ED4-5318FD60C6A7}">
+<ds:datastoreItem xmlns:ds="http://schemas.openxmlformats.org/officeDocument/2006/customXml" ds:itemID="{692AD448-B2D4-4CD1-BB63-189028288E46}">
   <ds:schemaRefs>
     <ds:schemaRef ds:uri="http://schemas.openxmlformats.org/officeDocument/2006/bibliography"/>
   </ds:schemaRefs>

</xml_diff>

<commit_message>
[AS1](Final) 2019. 03. 16. Sat
</commit_message>
<xml_diff>
--- a/Assignment1/Assignment 1_STAT242.docx
+++ b/Assignment1/Assignment 1_STAT242.docx
@@ -1758,18 +1758,89 @@
     <w:p>
       <w:pPr>
         <w:rPr>
+          <w:sz w:val="24"/>
+          <w:szCs w:val="24"/>
+        </w:rPr>
+      </w:pPr>
+      <w:r>
+        <w:rPr>
+          <w:b/>
+          <w:sz w:val="24"/>
+          <w:szCs w:val="24"/>
+        </w:rPr>
+        <w:t xml:space="preserve">Since all </w:t>
+      </w:r>
+      <w:r>
+        <w:rPr>
           <w:rFonts w:hint="eastAsia"/>
-          <w:sz w:val="24"/>
-          <w:szCs w:val="24"/>
-        </w:rPr>
-      </w:pPr>
-      <w:r>
-        <w:rPr>
-          <w:b/>
-          <w:sz w:val="24"/>
-          <w:szCs w:val="24"/>
-        </w:rPr>
-        <w:t xml:space="preserve">Since all </w:t>
+          <w:b/>
+          <w:sz w:val="24"/>
+          <w:szCs w:val="24"/>
+        </w:rPr>
+        <w:t>a</w:t>
+      </w:r>
+      <w:r>
+        <w:rPr>
+          <w:b/>
+          <w:sz w:val="24"/>
+          <w:szCs w:val="24"/>
+        </w:rPr>
+        <w:t xml:space="preserve">bstract values </w:t>
+      </w:r>
+      <w:r>
+        <w:rPr>
+          <w:b/>
+          <w:sz w:val="24"/>
+          <w:szCs w:val="24"/>
+        </w:rPr>
+        <w:t xml:space="preserve">of the correlations are not more than 0.5, </w:t>
+      </w:r>
+      <w:r>
+        <w:rPr>
+          <w:b/>
+          <w:sz w:val="24"/>
+          <w:szCs w:val="24"/>
+        </w:rPr>
+        <w:t xml:space="preserve">there </w:t>
+      </w:r>
+      <w:r>
+        <w:rPr>
+          <w:b/>
+          <w:sz w:val="24"/>
+          <w:szCs w:val="24"/>
+        </w:rPr>
+        <w:t>are</w:t>
+      </w:r>
+      <w:r>
+        <w:rPr>
+          <w:b/>
+          <w:sz w:val="24"/>
+          <w:szCs w:val="24"/>
+        </w:rPr>
+        <w:t xml:space="preserve"> not strong correlation</w:t>
+      </w:r>
+      <w:r>
+        <w:rPr>
+          <w:b/>
+          <w:sz w:val="24"/>
+          <w:szCs w:val="24"/>
+        </w:rPr>
+        <w:t xml:space="preserve"> between all variables. </w:t>
+      </w:r>
+      <w:r>
+        <w:rPr>
+          <w:b/>
+          <w:sz w:val="24"/>
+          <w:szCs w:val="24"/>
+        </w:rPr>
+        <w:t>Nevertheless, the biggest abstract value of the correlation is 0.347523083, which is a correlation between Transportation and Recreation.</w:t>
+      </w:r>
+      <w:r>
+        <w:rPr>
+          <w:sz w:val="24"/>
+          <w:szCs w:val="24"/>
+        </w:rPr>
+        <w:t xml:space="preserve"> </w:t>
       </w:r>
       <w:r>
         <w:rPr>
@@ -1778,63 +1849,47 @@
           <w:sz w:val="24"/>
           <w:szCs w:val="24"/>
         </w:rPr>
-        <w:t>a</w:t>
-      </w:r>
-      <w:r>
-        <w:rPr>
-          <w:b/>
-          <w:sz w:val="24"/>
-          <w:szCs w:val="24"/>
-        </w:rPr>
-        <w:t xml:space="preserve">bstract values </w:t>
-      </w:r>
-      <w:r>
-        <w:rPr>
-          <w:b/>
-          <w:sz w:val="24"/>
-          <w:szCs w:val="24"/>
-        </w:rPr>
-        <w:t xml:space="preserve">of the correlations are not more than 0.5, </w:t>
-      </w:r>
-      <w:r>
-        <w:rPr>
-          <w:b/>
-          <w:sz w:val="24"/>
-          <w:szCs w:val="24"/>
-        </w:rPr>
-        <w:t xml:space="preserve">there </w:t>
-      </w:r>
-      <w:r>
-        <w:rPr>
-          <w:b/>
-          <w:sz w:val="24"/>
-          <w:szCs w:val="24"/>
-        </w:rPr>
-        <w:t>are</w:t>
-      </w:r>
-      <w:r>
-        <w:rPr>
-          <w:b/>
-          <w:sz w:val="24"/>
-          <w:szCs w:val="24"/>
-        </w:rPr>
-        <w:t xml:space="preserve"> not strong correlation</w:t>
-      </w:r>
-      <w:r>
-        <w:rPr>
-          <w:b/>
-          <w:sz w:val="24"/>
-          <w:szCs w:val="24"/>
-        </w:rPr>
-        <w:t xml:space="preserve"> between all variables. </w:t>
-      </w:r>
-      <w:r>
-        <w:rPr>
-          <w:b/>
-          <w:sz w:val="24"/>
-          <w:szCs w:val="24"/>
-        </w:rPr>
-        <w:t>Nevertheless, the biggest abstract value of the correlation is 0.347523083, which is a correlation between Transportation and Recreation.</w:t>
+        <w:t>F</w:t>
+      </w:r>
+      <w:r>
+        <w:rPr>
+          <w:b/>
+          <w:sz w:val="24"/>
+          <w:szCs w:val="24"/>
+        </w:rPr>
+        <w:t xml:space="preserve">urthermore, </w:t>
+      </w:r>
+      <w:r>
+        <w:rPr>
+          <w:b/>
+          <w:sz w:val="24"/>
+          <w:szCs w:val="24"/>
+        </w:rPr>
+        <w:t xml:space="preserve">it </w:t>
+      </w:r>
+      <w:r>
+        <w:rPr>
+          <w:b/>
+          <w:sz w:val="24"/>
+          <w:szCs w:val="24"/>
+        </w:rPr>
+        <w:t>is</w:t>
+      </w:r>
+      <w:r>
+        <w:rPr>
+          <w:b/>
+          <w:sz w:val="24"/>
+          <w:szCs w:val="24"/>
+        </w:rPr>
+        <w:t xml:space="preserve"> a</w:t>
+      </w:r>
+      <w:r>
+        <w:rPr>
+          <w:b/>
+          <w:sz w:val="24"/>
+          <w:szCs w:val="24"/>
+        </w:rPr>
+        <w:t xml:space="preserve"> positive value.</w:t>
       </w:r>
       <w:r>
         <w:rPr>
@@ -1845,52 +1900,53 @@
       </w:r>
       <w:r>
         <w:rPr>
+          <w:sz w:val="24"/>
+          <w:szCs w:val="24"/>
+        </w:rPr>
+        <w:t>When I</w:t>
+      </w:r>
+      <w:r>
+        <w:rPr>
+          <w:sz w:val="24"/>
+          <w:szCs w:val="24"/>
+        </w:rPr>
+        <w:t xml:space="preserve"> consider this fact, I guess that when we enjoy </w:t>
+      </w:r>
+      <w:r>
+        <w:rPr>
+          <w:sz w:val="24"/>
+          <w:szCs w:val="24"/>
+        </w:rPr>
+        <w:t>r</w:t>
+      </w:r>
+      <w:r>
+        <w:rPr>
+          <w:sz w:val="24"/>
+          <w:szCs w:val="24"/>
+        </w:rPr>
+        <w:t xml:space="preserve">ecreation, travel </w:t>
+      </w:r>
+      <w:r>
+        <w:rPr>
           <w:rFonts w:hint="eastAsia"/>
-          <w:b/>
-          <w:sz w:val="24"/>
-          <w:szCs w:val="24"/>
-        </w:rPr>
-        <w:t>F</w:t>
-      </w:r>
-      <w:r>
-        <w:rPr>
-          <w:b/>
-          <w:sz w:val="24"/>
-          <w:szCs w:val="24"/>
-        </w:rPr>
-        <w:t xml:space="preserve">urthermore, </w:t>
-      </w:r>
-      <w:r>
-        <w:rPr>
-          <w:b/>
-          <w:sz w:val="24"/>
-          <w:szCs w:val="24"/>
-        </w:rPr>
-        <w:t xml:space="preserve">it </w:t>
-      </w:r>
-      <w:r>
-        <w:rPr>
-          <w:b/>
-          <w:sz w:val="24"/>
-          <w:szCs w:val="24"/>
-        </w:rPr>
-        <w:t>is</w:t>
-      </w:r>
-      <w:r>
-        <w:rPr>
-          <w:b/>
-          <w:sz w:val="24"/>
-          <w:szCs w:val="24"/>
-        </w:rPr>
-        <w:t xml:space="preserve"> a</w:t>
-      </w:r>
-      <w:r>
-        <w:rPr>
-          <w:b/>
-          <w:sz w:val="24"/>
-          <w:szCs w:val="24"/>
-        </w:rPr>
-        <w:t xml:space="preserve"> positive value.</w:t>
+          <w:sz w:val="24"/>
+          <w:szCs w:val="24"/>
+        </w:rPr>
+        <w:t>t</w:t>
+      </w:r>
+      <w:r>
+        <w:rPr>
+          <w:sz w:val="24"/>
+          <w:szCs w:val="24"/>
+        </w:rPr>
+        <w:t>akes big possession of recreation</w:t>
+      </w:r>
+      <w:r>
+        <w:rPr>
+          <w:sz w:val="24"/>
+          <w:szCs w:val="24"/>
+        </w:rPr>
+        <w:t>.</w:t>
       </w:r>
       <w:r>
         <w:rPr>
@@ -1904,50 +1960,35 @@
           <w:sz w:val="24"/>
           <w:szCs w:val="24"/>
         </w:rPr>
-        <w:t>When I</w:t>
-      </w:r>
-      <w:r>
-        <w:rPr>
-          <w:sz w:val="24"/>
-          <w:szCs w:val="24"/>
-        </w:rPr>
-        <w:t xml:space="preserve"> consider this fact, I guess that when we enjoy </w:t>
-      </w:r>
-      <w:r>
-        <w:rPr>
-          <w:sz w:val="24"/>
-          <w:szCs w:val="24"/>
-        </w:rPr>
-        <w:t>r</w:t>
-      </w:r>
-      <w:r>
-        <w:rPr>
-          <w:sz w:val="24"/>
-          <w:szCs w:val="24"/>
-        </w:rPr>
-        <w:t xml:space="preserve">ecreation, travel </w:t>
-      </w:r>
-      <w:r>
-        <w:rPr>
-          <w:rFonts w:hint="eastAsia"/>
-          <w:sz w:val="24"/>
-          <w:szCs w:val="24"/>
-        </w:rPr>
-        <w:t>t</w:t>
-      </w:r>
-      <w:r>
-        <w:rPr>
-          <w:sz w:val="24"/>
-          <w:szCs w:val="24"/>
-        </w:rPr>
-        <w:t>akes big possession of recreation</w:t>
-      </w:r>
-      <w:r>
-        <w:rPr>
-          <w:sz w:val="24"/>
-          <w:szCs w:val="24"/>
-        </w:rPr>
-        <w:t>.</w:t>
+        <w:t>And</w:t>
+      </w:r>
+      <w:r>
+        <w:rPr>
+          <w:sz w:val="24"/>
+          <w:szCs w:val="24"/>
+        </w:rPr>
+        <w:t xml:space="preserve"> to travel, we usually use public transportation. </w:t>
+      </w:r>
+      <w:r>
+        <w:rPr>
+          <w:sz w:val="24"/>
+          <w:szCs w:val="24"/>
+        </w:rPr>
+        <w:t xml:space="preserve">So, </w:t>
+      </w:r>
+      <w:r>
+        <w:rPr>
+          <w:sz w:val="24"/>
+          <w:szCs w:val="24"/>
+        </w:rPr>
+        <w:t xml:space="preserve">I think that </w:t>
+      </w:r>
+      <w:r>
+        <w:rPr>
+          <w:sz w:val="24"/>
+          <w:szCs w:val="24"/>
+        </w:rPr>
+        <w:t>there is some correlation between Transportation and Recreation.</w:t>
       </w:r>
       <w:r>
         <w:rPr>
@@ -1961,48 +2002,6 @@
           <w:sz w:val="24"/>
           <w:szCs w:val="24"/>
         </w:rPr>
-        <w:t>And</w:t>
-      </w:r>
-      <w:r>
-        <w:rPr>
-          <w:sz w:val="24"/>
-          <w:szCs w:val="24"/>
-        </w:rPr>
-        <w:t xml:space="preserve"> to travel, we usually use public transportation. </w:t>
-      </w:r>
-      <w:r>
-        <w:rPr>
-          <w:sz w:val="24"/>
-          <w:szCs w:val="24"/>
-        </w:rPr>
-        <w:t xml:space="preserve">So, </w:t>
-      </w:r>
-      <w:r>
-        <w:rPr>
-          <w:sz w:val="24"/>
-          <w:szCs w:val="24"/>
-        </w:rPr>
-        <w:t xml:space="preserve">I think that </w:t>
-      </w:r>
-      <w:r>
-        <w:rPr>
-          <w:sz w:val="24"/>
-          <w:szCs w:val="24"/>
-        </w:rPr>
-        <w:t>there is some correlation between Transportation and Recreation.</w:t>
-      </w:r>
-      <w:r>
-        <w:rPr>
-          <w:sz w:val="24"/>
-          <w:szCs w:val="24"/>
-        </w:rPr>
-        <w:t xml:space="preserve"> </w:t>
-      </w:r>
-      <w:r>
-        <w:rPr>
-          <w:sz w:val="24"/>
-          <w:szCs w:val="24"/>
-        </w:rPr>
         <w:t xml:space="preserve">Except this correlation, the abstract value of correlation between Food and Housing takes second </w:t>
       </w:r>
       <w:r>
@@ -2044,16 +2043,14 @@
     <w:p>
       <w:pPr>
         <w:rPr>
-          <w:rFonts w:hint="eastAsia"/>
-          <w:sz w:val="24"/>
-          <w:szCs w:val="24"/>
-        </w:rPr>
-      </w:pPr>
-    </w:p>
-    <w:p>
-      <w:pPr>
-        <w:rPr>
-          <w:rFonts w:hint="eastAsia"/>
+          <w:sz w:val="24"/>
+          <w:szCs w:val="24"/>
+        </w:rPr>
+      </w:pPr>
+    </w:p>
+    <w:p>
+      <w:pPr>
+        <w:rPr>
           <w:sz w:val="24"/>
           <w:szCs w:val="24"/>
         </w:rPr>
@@ -2214,17 +2211,45 @@
           <w:sz w:val="24"/>
           <w:szCs w:val="24"/>
         </w:rPr>
-        <w:t xml:space="preserve">, Plot </w:t>
-      </w:r>
-      <w:proofErr w:type="gramStart"/>
-      <w:r>
-        <w:rPr>
-          <w:sz w:val="24"/>
-          <w:szCs w:val="24"/>
-        </w:rPr>
-        <w:t>and etc.</w:t>
-      </w:r>
-      <w:proofErr w:type="gramEnd"/>
+        <w:t>, Plot</w:t>
+      </w:r>
+      <w:r>
+        <w:rPr>
+          <w:sz w:val="24"/>
+          <w:szCs w:val="24"/>
+        </w:rPr>
+        <w:t>,</w:t>
+      </w:r>
+      <w:bookmarkStart w:id="0" w:name="_GoBack"/>
+      <w:bookmarkEnd w:id="0"/>
+      <w:r>
+        <w:rPr>
+          <w:sz w:val="24"/>
+          <w:szCs w:val="24"/>
+        </w:rPr>
+        <w:t xml:space="preserve"> </w:t>
+      </w:r>
+      <w:r>
+        <w:rPr>
+          <w:sz w:val="24"/>
+          <w:szCs w:val="24"/>
+        </w:rPr>
+        <w:t>and</w:t>
+      </w:r>
+      <w:r>
+        <w:rPr>
+          <w:sz w:val="24"/>
+          <w:szCs w:val="24"/>
+        </w:rPr>
+        <w:t xml:space="preserve"> </w:t>
+      </w:r>
+      <w:r>
+        <w:rPr>
+          <w:sz w:val="24"/>
+          <w:szCs w:val="24"/>
+        </w:rPr>
+        <w:t>etc.</w:t>
+      </w:r>
     </w:p>
     <w:p>
       <w:pPr>
@@ -6886,27 +6911,24 @@
     <w:p>
       <w:pPr>
         <w:rPr>
+          <w:sz w:val="24"/>
+          <w:szCs w:val="24"/>
+        </w:rPr>
+      </w:pPr>
+    </w:p>
+    <w:p>
+      <w:pPr>
+        <w:rPr>
+          <w:sz w:val="24"/>
+          <w:szCs w:val="24"/>
+        </w:rPr>
+      </w:pPr>
+      <w:r>
+        <w:rPr>
           <w:rFonts w:hint="eastAsia"/>
           <w:sz w:val="24"/>
           <w:szCs w:val="24"/>
         </w:rPr>
-      </w:pPr>
-      <w:bookmarkStart w:id="0" w:name="_GoBack"/>
-      <w:bookmarkEnd w:id="0"/>
-    </w:p>
-    <w:p>
-      <w:pPr>
-        <w:rPr>
-          <w:sz w:val="24"/>
-          <w:szCs w:val="24"/>
-        </w:rPr>
-      </w:pPr>
-      <w:r>
-        <w:rPr>
-          <w:rFonts w:hint="eastAsia"/>
-          <w:sz w:val="24"/>
-          <w:szCs w:val="24"/>
-        </w:rPr>
         <w:t>#</w:t>
       </w:r>
       <w:r>
@@ -6924,6 +6946,7 @@
           <w:szCs w:val="24"/>
         </w:rPr>
       </w:pPr>
+      <w:proofErr w:type="gramStart"/>
       <w:r>
         <w:rPr>
           <w:sz w:val="24"/>
@@ -6932,12 +6955,29 @@
         <w:t>plot(</w:t>
       </w:r>
       <w:proofErr w:type="spellStart"/>
-      <w:r>
-        <w:rPr>
-          <w:sz w:val="24"/>
-          <w:szCs w:val="24"/>
-        </w:rPr>
-        <w:t>cpi</w:t>
+      <w:proofErr w:type="gramEnd"/>
+      <w:r>
+        <w:rPr>
+          <w:sz w:val="24"/>
+          <w:szCs w:val="24"/>
+        </w:rPr>
+        <w:t>cpi$Recreation</w:t>
+      </w:r>
+      <w:proofErr w:type="spellEnd"/>
+      <w:r>
+        <w:rPr>
+          <w:sz w:val="24"/>
+          <w:szCs w:val="24"/>
+        </w:rPr>
+        <w:t xml:space="preserve">, </w:t>
+      </w:r>
+      <w:proofErr w:type="spellStart"/>
+      <w:r>
+        <w:rPr>
+          <w:sz w:val="24"/>
+          <w:szCs w:val="24"/>
+        </w:rPr>
+        <w:t>cpi$Transportation</w:t>
       </w:r>
       <w:proofErr w:type="spellEnd"/>
       <w:r>
@@ -6961,8 +7001,435 @@
         </w:rPr>
         <w:drawing>
           <wp:inline distT="0" distB="0" distL="0" distR="0">
-            <wp:extent cx="4846320" cy="3246809"/>
-            <wp:effectExtent l="0" t="0" r="0" b="0"/>
+            <wp:extent cx="4762500" cy="3251333"/>
+            <wp:effectExtent l="0" t="0" r="0" b="6350"/>
+            <wp:docPr id="18" name="그림 18"/>
+            <wp:cNvGraphicFramePr>
+              <a:graphicFrameLocks xmlns:a="http://schemas.openxmlformats.org/drawingml/2006/main" noChangeAspect="1"/>
+            </wp:cNvGraphicFramePr>
+            <a:graphic xmlns:a="http://schemas.openxmlformats.org/drawingml/2006/main">
+              <a:graphicData uri="http://schemas.openxmlformats.org/drawingml/2006/picture">
+                <pic:pic xmlns:pic="http://schemas.openxmlformats.org/drawingml/2006/picture">
+                  <pic:nvPicPr>
+                    <pic:cNvPr id="0" name="Picture 5"/>
+                    <pic:cNvPicPr>
+                      <a:picLocks noChangeAspect="1" noChangeArrowheads="1"/>
+                    </pic:cNvPicPr>
+                  </pic:nvPicPr>
+                  <pic:blipFill>
+                    <a:blip r:embed="rId26">
+                      <a:extLst>
+                        <a:ext uri="{28A0092B-C50C-407E-A947-70E740481C1C}">
+                          <a14:useLocalDpi xmlns:a14="http://schemas.microsoft.com/office/drawing/2010/main" val="0"/>
+                        </a:ext>
+                      </a:extLst>
+                    </a:blip>
+                    <a:srcRect/>
+                    <a:stretch>
+                      <a:fillRect/>
+                    </a:stretch>
+                  </pic:blipFill>
+                  <pic:spPr bwMode="auto">
+                    <a:xfrm>
+                      <a:off x="0" y="0"/>
+                      <a:ext cx="4786904" cy="3267994"/>
+                    </a:xfrm>
+                    <a:prstGeom prst="rect">
+                      <a:avLst/>
+                    </a:prstGeom>
+                    <a:noFill/>
+                    <a:ln>
+                      <a:noFill/>
+                    </a:ln>
+                  </pic:spPr>
+                </pic:pic>
+              </a:graphicData>
+            </a:graphic>
+          </wp:inline>
+        </w:drawing>
+      </w:r>
+    </w:p>
+    <w:p>
+      <w:pPr>
+        <w:rPr>
+          <w:sz w:val="24"/>
+          <w:szCs w:val="24"/>
+        </w:rPr>
+      </w:pPr>
+      <w:proofErr w:type="gramStart"/>
+      <w:r>
+        <w:rPr>
+          <w:sz w:val="24"/>
+          <w:szCs w:val="24"/>
+        </w:rPr>
+        <w:lastRenderedPageBreak/>
+        <w:t>plot(</w:t>
+      </w:r>
+      <w:proofErr w:type="spellStart"/>
+      <w:proofErr w:type="gramEnd"/>
+      <w:r>
+        <w:rPr>
+          <w:sz w:val="24"/>
+          <w:szCs w:val="24"/>
+        </w:rPr>
+        <w:t>cpi$Housing</w:t>
+      </w:r>
+      <w:proofErr w:type="spellEnd"/>
+      <w:r>
+        <w:rPr>
+          <w:sz w:val="24"/>
+          <w:szCs w:val="24"/>
+        </w:rPr>
+        <w:t xml:space="preserve">, </w:t>
+      </w:r>
+      <w:proofErr w:type="spellStart"/>
+      <w:r>
+        <w:rPr>
+          <w:sz w:val="24"/>
+          <w:szCs w:val="24"/>
+        </w:rPr>
+        <w:t>cpi$Food</w:t>
+      </w:r>
+      <w:proofErr w:type="spellEnd"/>
+      <w:r>
+        <w:rPr>
+          <w:sz w:val="24"/>
+          <w:szCs w:val="24"/>
+        </w:rPr>
+        <w:t>)</w:t>
+      </w:r>
+    </w:p>
+    <w:p>
+      <w:pPr>
+        <w:rPr>
+          <w:sz w:val="24"/>
+          <w:szCs w:val="24"/>
+        </w:rPr>
+      </w:pPr>
+      <w:r>
+        <w:rPr>
+          <w:noProof/>
+        </w:rPr>
+        <w:drawing>
+          <wp:inline distT="0" distB="0" distL="0" distR="0">
+            <wp:extent cx="5461260" cy="3451860"/>
+            <wp:effectExtent l="0" t="0" r="6350" b="0"/>
+            <wp:docPr id="16" name="그림 16"/>
+            <wp:cNvGraphicFramePr>
+              <a:graphicFrameLocks xmlns:a="http://schemas.openxmlformats.org/drawingml/2006/main" noChangeAspect="1"/>
+            </wp:cNvGraphicFramePr>
+            <a:graphic xmlns:a="http://schemas.openxmlformats.org/drawingml/2006/main">
+              <a:graphicData uri="http://schemas.openxmlformats.org/drawingml/2006/picture">
+                <pic:pic xmlns:pic="http://schemas.openxmlformats.org/drawingml/2006/picture">
+                  <pic:nvPicPr>
+                    <pic:cNvPr id="0" name="Picture 1"/>
+                    <pic:cNvPicPr>
+                      <a:picLocks noChangeAspect="1" noChangeArrowheads="1"/>
+                    </pic:cNvPicPr>
+                  </pic:nvPicPr>
+                  <pic:blipFill>
+                    <a:blip r:embed="rId27">
+                      <a:extLst>
+                        <a:ext uri="{28A0092B-C50C-407E-A947-70E740481C1C}">
+                          <a14:useLocalDpi xmlns:a14="http://schemas.microsoft.com/office/drawing/2010/main" val="0"/>
+                        </a:ext>
+                      </a:extLst>
+                    </a:blip>
+                    <a:srcRect/>
+                    <a:stretch>
+                      <a:fillRect/>
+                    </a:stretch>
+                  </pic:blipFill>
+                  <pic:spPr bwMode="auto">
+                    <a:xfrm>
+                      <a:off x="0" y="0"/>
+                      <a:ext cx="5475909" cy="3461119"/>
+                    </a:xfrm>
+                    <a:prstGeom prst="rect">
+                      <a:avLst/>
+                    </a:prstGeom>
+                    <a:noFill/>
+                    <a:ln>
+                      <a:noFill/>
+                    </a:ln>
+                  </pic:spPr>
+                </pic:pic>
+              </a:graphicData>
+            </a:graphic>
+          </wp:inline>
+        </w:drawing>
+      </w:r>
+    </w:p>
+    <w:p>
+      <w:pPr>
+        <w:rPr>
+          <w:sz w:val="24"/>
+          <w:szCs w:val="24"/>
+        </w:rPr>
+      </w:pPr>
+      <w:proofErr w:type="gramStart"/>
+      <w:r>
+        <w:rPr>
+          <w:sz w:val="24"/>
+          <w:szCs w:val="24"/>
+        </w:rPr>
+        <w:t>plot(</w:t>
+      </w:r>
+      <w:proofErr w:type="spellStart"/>
+      <w:proofErr w:type="gramEnd"/>
+      <w:r>
+        <w:rPr>
+          <w:sz w:val="24"/>
+          <w:szCs w:val="24"/>
+        </w:rPr>
+        <w:t>cpi$Transportation</w:t>
+      </w:r>
+      <w:proofErr w:type="spellEnd"/>
+      <w:r>
+        <w:rPr>
+          <w:sz w:val="24"/>
+          <w:szCs w:val="24"/>
+        </w:rPr>
+        <w:t xml:space="preserve">, </w:t>
+      </w:r>
+      <w:proofErr w:type="spellStart"/>
+      <w:r>
+        <w:rPr>
+          <w:sz w:val="24"/>
+          <w:szCs w:val="24"/>
+        </w:rPr>
+        <w:t>cpi$Food</w:t>
+      </w:r>
+      <w:proofErr w:type="spellEnd"/>
+      <w:r>
+        <w:rPr>
+          <w:sz w:val="24"/>
+          <w:szCs w:val="24"/>
+        </w:rPr>
+        <w:t>)</w:t>
+      </w:r>
+    </w:p>
+    <w:p>
+      <w:pPr>
+        <w:rPr>
+          <w:sz w:val="24"/>
+          <w:szCs w:val="24"/>
+        </w:rPr>
+      </w:pPr>
+      <w:r>
+        <w:rPr>
+          <w:noProof/>
+        </w:rPr>
+        <w:drawing>
+          <wp:inline distT="0" distB="0" distL="0" distR="0">
+            <wp:extent cx="5369589" cy="3627120"/>
+            <wp:effectExtent l="0" t="0" r="2540" b="0"/>
+            <wp:docPr id="25" name="그림 25"/>
+            <wp:cNvGraphicFramePr>
+              <a:graphicFrameLocks xmlns:a="http://schemas.openxmlformats.org/drawingml/2006/main" noChangeAspect="1"/>
+            </wp:cNvGraphicFramePr>
+            <a:graphic xmlns:a="http://schemas.openxmlformats.org/drawingml/2006/main">
+              <a:graphicData uri="http://schemas.openxmlformats.org/drawingml/2006/picture">
+                <pic:pic xmlns:pic="http://schemas.openxmlformats.org/drawingml/2006/picture">
+                  <pic:nvPicPr>
+                    <pic:cNvPr id="0" name="Picture 7"/>
+                    <pic:cNvPicPr>
+                      <a:picLocks noChangeAspect="1" noChangeArrowheads="1"/>
+                    </pic:cNvPicPr>
+                  </pic:nvPicPr>
+                  <pic:blipFill>
+                    <a:blip r:embed="rId28">
+                      <a:extLst>
+                        <a:ext uri="{28A0092B-C50C-407E-A947-70E740481C1C}">
+                          <a14:useLocalDpi xmlns:a14="http://schemas.microsoft.com/office/drawing/2010/main" val="0"/>
+                        </a:ext>
+                      </a:extLst>
+                    </a:blip>
+                    <a:srcRect/>
+                    <a:stretch>
+                      <a:fillRect/>
+                    </a:stretch>
+                  </pic:blipFill>
+                  <pic:spPr bwMode="auto">
+                    <a:xfrm>
+                      <a:off x="0" y="0"/>
+                      <a:ext cx="5374519" cy="3630450"/>
+                    </a:xfrm>
+                    <a:prstGeom prst="rect">
+                      <a:avLst/>
+                    </a:prstGeom>
+                    <a:noFill/>
+                    <a:ln>
+                      <a:noFill/>
+                    </a:ln>
+                  </pic:spPr>
+                </pic:pic>
+              </a:graphicData>
+            </a:graphic>
+          </wp:inline>
+        </w:drawing>
+      </w:r>
+    </w:p>
+    <w:p>
+      <w:pPr>
+        <w:rPr>
+          <w:rFonts w:hint="eastAsia"/>
+          <w:sz w:val="24"/>
+          <w:szCs w:val="24"/>
+        </w:rPr>
+      </w:pPr>
+      <w:proofErr w:type="gramStart"/>
+      <w:r>
+        <w:rPr>
+          <w:sz w:val="24"/>
+          <w:szCs w:val="24"/>
+        </w:rPr>
+        <w:lastRenderedPageBreak/>
+        <w:t>plot(</w:t>
+      </w:r>
+      <w:proofErr w:type="spellStart"/>
+      <w:proofErr w:type="gramEnd"/>
+      <w:r>
+        <w:rPr>
+          <w:sz w:val="24"/>
+          <w:szCs w:val="24"/>
+        </w:rPr>
+        <w:t>cpi$Recreation</w:t>
+      </w:r>
+      <w:proofErr w:type="spellEnd"/>
+      <w:r>
+        <w:rPr>
+          <w:sz w:val="24"/>
+          <w:szCs w:val="24"/>
+        </w:rPr>
+        <w:t xml:space="preserve">, </w:t>
+      </w:r>
+      <w:proofErr w:type="spellStart"/>
+      <w:r>
+        <w:rPr>
+          <w:sz w:val="24"/>
+          <w:szCs w:val="24"/>
+        </w:rPr>
+        <w:t>cpi$Food</w:t>
+      </w:r>
+      <w:proofErr w:type="spellEnd"/>
+      <w:r>
+        <w:rPr>
+          <w:sz w:val="24"/>
+          <w:szCs w:val="24"/>
+        </w:rPr>
+        <w:t>)</w:t>
+      </w:r>
+    </w:p>
+    <w:p>
+      <w:pPr>
+        <w:rPr>
+          <w:rFonts w:hint="eastAsia"/>
+          <w:sz w:val="24"/>
+          <w:szCs w:val="24"/>
+        </w:rPr>
+      </w:pPr>
+      <w:r>
+        <w:rPr>
+          <w:noProof/>
+        </w:rPr>
+        <w:drawing>
+          <wp:inline distT="0" distB="0" distL="0" distR="0">
+            <wp:extent cx="5374354" cy="3611880"/>
+            <wp:effectExtent l="0" t="0" r="0" b="7620"/>
+            <wp:docPr id="17" name="그림 17"/>
+            <wp:cNvGraphicFramePr>
+              <a:graphicFrameLocks xmlns:a="http://schemas.openxmlformats.org/drawingml/2006/main" noChangeAspect="1"/>
+            </wp:cNvGraphicFramePr>
+            <a:graphic xmlns:a="http://schemas.openxmlformats.org/drawingml/2006/main">
+              <a:graphicData uri="http://schemas.openxmlformats.org/drawingml/2006/picture">
+                <pic:pic xmlns:pic="http://schemas.openxmlformats.org/drawingml/2006/picture">
+                  <pic:nvPicPr>
+                    <pic:cNvPr id="0" name="Picture 3"/>
+                    <pic:cNvPicPr>
+                      <a:picLocks noChangeAspect="1" noChangeArrowheads="1"/>
+                    </pic:cNvPicPr>
+                  </pic:nvPicPr>
+                  <pic:blipFill>
+                    <a:blip r:embed="rId29">
+                      <a:extLst>
+                        <a:ext uri="{28A0092B-C50C-407E-A947-70E740481C1C}">
+                          <a14:useLocalDpi xmlns:a14="http://schemas.microsoft.com/office/drawing/2010/main" val="0"/>
+                        </a:ext>
+                      </a:extLst>
+                    </a:blip>
+                    <a:srcRect/>
+                    <a:stretch>
+                      <a:fillRect/>
+                    </a:stretch>
+                  </pic:blipFill>
+                  <pic:spPr bwMode="auto">
+                    <a:xfrm>
+                      <a:off x="0" y="0"/>
+                      <a:ext cx="5379444" cy="3615301"/>
+                    </a:xfrm>
+                    <a:prstGeom prst="rect">
+                      <a:avLst/>
+                    </a:prstGeom>
+                    <a:noFill/>
+                    <a:ln>
+                      <a:noFill/>
+                    </a:ln>
+                  </pic:spPr>
+                </pic:pic>
+              </a:graphicData>
+            </a:graphic>
+          </wp:inline>
+        </w:drawing>
+      </w:r>
+    </w:p>
+    <w:p>
+      <w:pPr>
+        <w:rPr>
+          <w:sz w:val="24"/>
+          <w:szCs w:val="24"/>
+        </w:rPr>
+      </w:pPr>
+      <w:r>
+        <w:rPr>
+          <w:sz w:val="24"/>
+          <w:szCs w:val="24"/>
+        </w:rPr>
+        <w:t>plot(</w:t>
+      </w:r>
+      <w:proofErr w:type="spellStart"/>
+      <w:r>
+        <w:rPr>
+          <w:sz w:val="24"/>
+          <w:szCs w:val="24"/>
+        </w:rPr>
+        <w:t>cpi</w:t>
+      </w:r>
+      <w:proofErr w:type="spellEnd"/>
+      <w:r>
+        <w:rPr>
+          <w:sz w:val="24"/>
+          <w:szCs w:val="24"/>
+        </w:rPr>
+        <w:t>)</w:t>
+      </w:r>
+    </w:p>
+    <w:p>
+      <w:pPr>
+        <w:rPr>
+          <w:rFonts w:hint="eastAsia"/>
+          <w:sz w:val="24"/>
+          <w:szCs w:val="24"/>
+        </w:rPr>
+      </w:pPr>
+      <w:r>
+        <w:rPr>
+          <w:noProof/>
+        </w:rPr>
+        <w:drawing>
+          <wp:inline distT="0" distB="0" distL="0" distR="0">
+            <wp:extent cx="5425440" cy="3634792"/>
+            <wp:effectExtent l="0" t="0" r="3810" b="3810"/>
             <wp:docPr id="24" name="그림 24"/>
             <wp:cNvGraphicFramePr>
               <a:graphicFrameLocks xmlns:a="http://schemas.openxmlformats.org/drawingml/2006/main" noChangeAspect="1"/>
@@ -6992,7 +7459,7 @@
                   <pic:spPr bwMode="auto">
                     <a:xfrm>
                       <a:off x="0" y="0"/>
-                      <a:ext cx="4859060" cy="3255344"/>
+                      <a:ext cx="5441120" cy="3645297"/>
                     </a:xfrm>
                     <a:prstGeom prst="rect">
                       <a:avLst/>
@@ -7009,25 +7476,8 @@
         </w:drawing>
       </w:r>
     </w:p>
-    <w:p>
-      <w:pPr>
-        <w:rPr>
-          <w:sz w:val="24"/>
-          <w:szCs w:val="24"/>
-        </w:rPr>
-      </w:pPr>
-    </w:p>
-    <w:p>
-      <w:pPr>
-        <w:rPr>
-          <w:rFonts w:hint="eastAsia"/>
-          <w:sz w:val="24"/>
-          <w:szCs w:val="24"/>
-        </w:rPr>
-      </w:pPr>
-    </w:p>
     <w:sectPr>
-      <w:footerReference w:type="default" r:id="rId26"/>
+      <w:footerReference w:type="default" r:id="rId30"/>
       <w:pgSz w:w="11906" w:h="16838"/>
       <w:pgMar w:top="1701" w:right="1440" w:bottom="1440" w:left="1440" w:header="851" w:footer="992" w:gutter="0"/>
       <w:cols w:space="425"/>
@@ -9043,7 +9493,7 @@
 </file>
 
 <file path=customXml/itemProps1.xml><?xml version="1.0" encoding="utf-8"?>
-<ds:datastoreItem xmlns:ds="http://schemas.openxmlformats.org/officeDocument/2006/customXml" ds:itemID="{692AD448-B2D4-4CD1-BB63-189028288E46}">
+<ds:datastoreItem xmlns:ds="http://schemas.openxmlformats.org/officeDocument/2006/customXml" ds:itemID="{933305A5-D8C3-48B2-9301-DFFFA89B0BE2}">
   <ds:schemaRefs>
     <ds:schemaRef ds:uri="http://schemas.openxmlformats.org/officeDocument/2006/bibliography"/>
   </ds:schemaRefs>

</xml_diff>

<commit_message>
2019. 03. 18. Mon
</commit_message>
<xml_diff>
--- a/Assignment1/Assignment 1_STAT242.docx
+++ b/Assignment1/Assignment 1_STAT242.docx
@@ -62,19 +62,8 @@
           <w:sz w:val="24"/>
           <w:szCs w:val="24"/>
         </w:rPr>
-        <w:t xml:space="preserve">7학번 </w:t>
-      </w:r>
-      <w:proofErr w:type="spellStart"/>
-      <w:r>
-        <w:rPr>
-          <w:rFonts w:hint="eastAsia"/>
-          <w:b/>
-          <w:sz w:val="24"/>
-          <w:szCs w:val="24"/>
-        </w:rPr>
-        <w:t>이재승</w:t>
-      </w:r>
-      <w:proofErr w:type="spellEnd"/>
+        <w:t>7학번 이재승</w:t>
+      </w:r>
     </w:p>
     <w:p>
       <w:pPr>
@@ -98,7 +87,7 @@
           <w:noProof/>
         </w:rPr>
         <w:drawing>
-          <wp:anchor distT="0" distB="0" distL="114300" distR="114300" simplePos="0" relativeHeight="251659264" behindDoc="0" locked="0" layoutInCell="1" allowOverlap="1">
+          <wp:anchor distT="0" distB="0" distL="114300" distR="114300" simplePos="0" relativeHeight="251659264" behindDoc="0" locked="0" layoutInCell="1" allowOverlap="1" wp14:anchorId="6E1FCD53" wp14:editId="5514D679">
             <wp:simplePos x="0" y="0"/>
             <wp:positionH relativeFrom="margin">
               <wp:align>left</wp:align>
@@ -300,7 +289,7 @@
           <w:noProof/>
         </w:rPr>
         <w:drawing>
-          <wp:inline distT="0" distB="0" distL="0" distR="0">
+          <wp:inline distT="0" distB="0" distL="0" distR="0" wp14:anchorId="1B74BA66" wp14:editId="681F97BF">
             <wp:extent cx="5774514" cy="1104900"/>
             <wp:effectExtent l="0" t="0" r="0" b="0"/>
             <wp:docPr id="7" name="그림 7"/>
@@ -705,7 +694,7 @@
         </w:rPr>
         <w:lastRenderedPageBreak/>
         <w:drawing>
-          <wp:inline distT="0" distB="0" distL="0" distR="0">
+          <wp:inline distT="0" distB="0" distL="0" distR="0" wp14:anchorId="1F0D592C" wp14:editId="5E22BE35">
             <wp:extent cx="5676900" cy="1196340"/>
             <wp:effectExtent l="0" t="0" r="0" b="3810"/>
             <wp:docPr id="6" name="그림 6"/>
@@ -758,7 +747,7 @@
           <w:noProof/>
         </w:rPr>
         <w:drawing>
-          <wp:inline distT="0" distB="0" distL="0" distR="0">
+          <wp:inline distT="0" distB="0" distL="0" distR="0" wp14:anchorId="75E7CD32" wp14:editId="58B7DE1D">
             <wp:extent cx="5539740" cy="533400"/>
             <wp:effectExtent l="0" t="0" r="3810" b="0"/>
             <wp:docPr id="9" name="그림 9"/>
@@ -819,7 +808,7 @@
           <w:noProof/>
         </w:rPr>
         <w:drawing>
-          <wp:inline distT="0" distB="0" distL="0" distR="0">
+          <wp:inline distT="0" distB="0" distL="0" distR="0" wp14:anchorId="20D0EE8E" wp14:editId="0A5C8645">
             <wp:extent cx="5547360" cy="510540"/>
             <wp:effectExtent l="0" t="0" r="0" b="3810"/>
             <wp:docPr id="8" name="그림 8"/>
@@ -881,7 +870,7 @@
           <w:noProof/>
         </w:rPr>
         <w:drawing>
-          <wp:anchor distT="0" distB="0" distL="114300" distR="114300" simplePos="0" relativeHeight="251658240" behindDoc="0" locked="0" layoutInCell="1" allowOverlap="1" wp14:anchorId="2BAE7C0C">
+          <wp:anchor distT="0" distB="0" distL="114300" distR="114300" simplePos="0" relativeHeight="251658240" behindDoc="0" locked="0" layoutInCell="1" allowOverlap="1" wp14:anchorId="1A97BFE3" wp14:editId="4AA9317E">
             <wp:simplePos x="0" y="0"/>
             <wp:positionH relativeFrom="margin">
               <wp:align>left</wp:align>
@@ -1576,7 +1565,6 @@
         <w:t xml:space="preserve">food &lt;- </w:t>
       </w:r>
       <w:proofErr w:type="spellStart"/>
-      <w:proofErr w:type="gramStart"/>
       <w:r>
         <w:rPr>
           <w:sz w:val="24"/>
@@ -1585,7 +1573,6 @@
         <w:t>data.frame</w:t>
       </w:r>
       <w:proofErr w:type="spellEnd"/>
-      <w:proofErr w:type="gramEnd"/>
       <w:r>
         <w:rPr>
           <w:sz w:val="24"/>
@@ -1706,7 +1693,7 @@
           <w:noProof/>
         </w:rPr>
         <w:drawing>
-          <wp:inline distT="0" distB="0" distL="0" distR="0" wp14:anchorId="14C0A580" wp14:editId="3D99E7CE">
+          <wp:inline distT="0" distB="0" distL="0" distR="0" wp14:anchorId="57DC9A4B" wp14:editId="45182230">
             <wp:extent cx="5654040" cy="1737360"/>
             <wp:effectExtent l="0" t="0" r="3810" b="0"/>
             <wp:docPr id="13" name="그림 13"/>
@@ -2061,7 +2048,7 @@
           <w:noProof/>
         </w:rPr>
         <w:drawing>
-          <wp:anchor distT="0" distB="0" distL="114300" distR="114300" simplePos="0" relativeHeight="251660288" behindDoc="0" locked="0" layoutInCell="1" allowOverlap="1" wp14:anchorId="2EF1036F">
+          <wp:anchor distT="0" distB="0" distL="114300" distR="114300" simplePos="0" relativeHeight="251660288" behindDoc="0" locked="0" layoutInCell="1" allowOverlap="1" wp14:anchorId="49E45757" wp14:editId="57F77E85">
             <wp:simplePos x="0" y="0"/>
             <wp:positionH relativeFrom="margin">
               <wp:align>left</wp:align>
@@ -2220,8 +2207,6 @@
         </w:rPr>
         <w:t>,</w:t>
       </w:r>
-      <w:bookmarkStart w:id="0" w:name="_GoBack"/>
-      <w:bookmarkEnd w:id="0"/>
       <w:r>
         <w:rPr>
           <w:sz w:val="24"/>
@@ -2315,21 +2300,12 @@
           <w:szCs w:val="24"/>
         </w:rPr>
       </w:pPr>
-      <w:proofErr w:type="gramStart"/>
-      <w:r>
-        <w:rPr>
-          <w:sz w:val="24"/>
-          <w:szCs w:val="24"/>
-        </w:rPr>
-        <w:t>rm(</w:t>
-      </w:r>
-      <w:proofErr w:type="gramEnd"/>
-      <w:r>
-        <w:rPr>
-          <w:sz w:val="24"/>
-          <w:szCs w:val="24"/>
-        </w:rPr>
-        <w:t>list = ls())</w:t>
+      <w:r>
+        <w:rPr>
+          <w:sz w:val="24"/>
+          <w:szCs w:val="24"/>
+        </w:rPr>
+        <w:t>rm(list = ls())</w:t>
       </w:r>
     </w:p>
     <w:p>
@@ -2403,7 +2379,6 @@
         <w:t xml:space="preserve"> &lt;- </w:t>
       </w:r>
       <w:proofErr w:type="spellStart"/>
-      <w:proofErr w:type="gramStart"/>
       <w:r>
         <w:rPr>
           <w:sz w:val="24"/>
@@ -2412,7 +2387,6 @@
         <w:t>read.table</w:t>
       </w:r>
       <w:proofErr w:type="spellEnd"/>
-      <w:proofErr w:type="gramEnd"/>
       <w:r>
         <w:rPr>
           <w:sz w:val="24"/>
@@ -2522,7 +2496,6 @@
         <w:t>'</w:t>
       </w:r>
       <w:proofErr w:type="spellStart"/>
-      <w:proofErr w:type="gramStart"/>
       <w:r>
         <w:rPr>
           <w:rFonts w:ascii="Lucida Console" w:eastAsia="굴림체" w:hAnsi="Lucida Console" w:cs="굴림체"/>
@@ -2535,7 +2508,6 @@
         <w:t>data.frame</w:t>
       </w:r>
       <w:proofErr w:type="spellEnd"/>
-      <w:proofErr w:type="gramEnd"/>
       <w:r>
         <w:rPr>
           <w:rFonts w:ascii="Lucida Console" w:eastAsia="굴림체" w:hAnsi="Lucida Console" w:cs="굴림체"/>
@@ -2604,31 +2576,7 @@
           <w:szCs w:val="24"/>
           <w:bdr w:val="none" w:sz="0" w:space="0" w:color="auto" w:frame="1"/>
         </w:rPr>
-        <w:t xml:space="preserve"> $ Region      </w:t>
-      </w:r>
-      <w:proofErr w:type="gramStart"/>
-      <w:r>
-        <w:rPr>
-          <w:rFonts w:ascii="Lucida Console" w:eastAsia="굴림체" w:hAnsi="Lucida Console" w:cs="굴림체"/>
-          <w:color w:val="000000"/>
-          <w:kern w:val="0"/>
-          <w:sz w:val="24"/>
-          <w:szCs w:val="24"/>
-          <w:bdr w:val="none" w:sz="0" w:space="0" w:color="auto" w:frame="1"/>
-        </w:rPr>
-        <w:t xml:space="preserve">  :</w:t>
-      </w:r>
-      <w:proofErr w:type="gramEnd"/>
-      <w:r>
-        <w:rPr>
-          <w:rFonts w:ascii="Lucida Console" w:eastAsia="굴림체" w:hAnsi="Lucida Console" w:cs="굴림체"/>
-          <w:color w:val="000000"/>
-          <w:kern w:val="0"/>
-          <w:sz w:val="24"/>
-          <w:szCs w:val="24"/>
-          <w:bdr w:val="none" w:sz="0" w:space="0" w:color="auto" w:frame="1"/>
-        </w:rPr>
-        <w:t xml:space="preserve"> Factor w/ 16 levels "Busan","</w:t>
+        <w:t xml:space="preserve"> $ Region        : Factor w/ 16 levels "Busan","</w:t>
       </w:r>
       <w:proofErr w:type="spellStart"/>
       <w:r>
@@ -2699,31 +2647,7 @@
           <w:szCs w:val="24"/>
           <w:bdr w:val="none" w:sz="0" w:space="0" w:color="auto" w:frame="1"/>
         </w:rPr>
-        <w:t xml:space="preserve"> $ Food        </w:t>
-      </w:r>
-      <w:proofErr w:type="gramStart"/>
-      <w:r>
-        <w:rPr>
-          <w:rFonts w:ascii="Lucida Console" w:eastAsia="굴림체" w:hAnsi="Lucida Console" w:cs="굴림체"/>
-          <w:color w:val="000000"/>
-          <w:kern w:val="0"/>
-          <w:sz w:val="24"/>
-          <w:szCs w:val="24"/>
-          <w:bdr w:val="none" w:sz="0" w:space="0" w:color="auto" w:frame="1"/>
-        </w:rPr>
-        <w:t xml:space="preserve">  :</w:t>
-      </w:r>
-      <w:proofErr w:type="gramEnd"/>
-      <w:r>
-        <w:rPr>
-          <w:rFonts w:ascii="Lucida Console" w:eastAsia="굴림체" w:hAnsi="Lucida Console" w:cs="굴림체"/>
-          <w:color w:val="000000"/>
-          <w:kern w:val="0"/>
-          <w:sz w:val="24"/>
-          <w:szCs w:val="24"/>
-          <w:bdr w:val="none" w:sz="0" w:space="0" w:color="auto" w:frame="1"/>
-        </w:rPr>
-        <w:t xml:space="preserve"> num  118 123 120 118 120 ...</w:t>
+        <w:t xml:space="preserve"> $ Food          : num  118 123 120 118 120 ...</w:t>
       </w:r>
     </w:p>
     <w:p>
@@ -2770,31 +2694,7 @@
           <w:szCs w:val="24"/>
           <w:bdr w:val="none" w:sz="0" w:space="0" w:color="auto" w:frame="1"/>
         </w:rPr>
-        <w:t xml:space="preserve"> $ Housing     </w:t>
-      </w:r>
-      <w:proofErr w:type="gramStart"/>
-      <w:r>
-        <w:rPr>
-          <w:rFonts w:ascii="Lucida Console" w:eastAsia="굴림체" w:hAnsi="Lucida Console" w:cs="굴림체"/>
-          <w:color w:val="000000"/>
-          <w:kern w:val="0"/>
-          <w:sz w:val="24"/>
-          <w:szCs w:val="24"/>
-          <w:bdr w:val="none" w:sz="0" w:space="0" w:color="auto" w:frame="1"/>
-        </w:rPr>
-        <w:t xml:space="preserve">  :</w:t>
-      </w:r>
-      <w:proofErr w:type="gramEnd"/>
-      <w:r>
-        <w:rPr>
-          <w:rFonts w:ascii="Lucida Console" w:eastAsia="굴림체" w:hAnsi="Lucida Console" w:cs="굴림체"/>
-          <w:color w:val="000000"/>
-          <w:kern w:val="0"/>
-          <w:sz w:val="24"/>
-          <w:szCs w:val="24"/>
-          <w:bdr w:val="none" w:sz="0" w:space="0" w:color="auto" w:frame="1"/>
-        </w:rPr>
-        <w:t xml:space="preserve"> num  114 111 109 116 112 ...</w:t>
+        <w:t xml:space="preserve"> $ Housing       : num  114 111 109 116 112 ...</w:t>
       </w:r>
     </w:p>
     <w:p>
@@ -2841,31 +2741,7 @@
           <w:szCs w:val="24"/>
           <w:bdr w:val="none" w:sz="0" w:space="0" w:color="auto" w:frame="1"/>
         </w:rPr>
-        <w:t xml:space="preserve"> $ Transportation: </w:t>
-      </w:r>
-      <w:proofErr w:type="gramStart"/>
-      <w:r>
-        <w:rPr>
-          <w:rFonts w:ascii="Lucida Console" w:eastAsia="굴림체" w:hAnsi="Lucida Console" w:cs="굴림체"/>
-          <w:color w:val="000000"/>
-          <w:kern w:val="0"/>
-          <w:sz w:val="24"/>
-          <w:szCs w:val="24"/>
-          <w:bdr w:val="none" w:sz="0" w:space="0" w:color="auto" w:frame="1"/>
-        </w:rPr>
-        <w:t>num  118</w:t>
-      </w:r>
-      <w:proofErr w:type="gramEnd"/>
-      <w:r>
-        <w:rPr>
-          <w:rFonts w:ascii="Lucida Console" w:eastAsia="굴림체" w:hAnsi="Lucida Console" w:cs="굴림체"/>
-          <w:color w:val="000000"/>
-          <w:kern w:val="0"/>
-          <w:sz w:val="24"/>
-          <w:szCs w:val="24"/>
-          <w:bdr w:val="none" w:sz="0" w:space="0" w:color="auto" w:frame="1"/>
-        </w:rPr>
-        <w:t xml:space="preserve"> 119 121 118 120 ...</w:t>
+        <w:t xml:space="preserve"> $ Transportation: num  118 119 121 118 120 ...</w:t>
       </w:r>
     </w:p>
     <w:p>
@@ -2912,31 +2788,7 @@
           <w:szCs w:val="24"/>
           <w:bdr w:val="none" w:sz="0" w:space="0" w:color="auto" w:frame="1"/>
         </w:rPr>
-        <w:t xml:space="preserve"> $ Education   </w:t>
-      </w:r>
-      <w:proofErr w:type="gramStart"/>
-      <w:r>
-        <w:rPr>
-          <w:rFonts w:ascii="Lucida Console" w:eastAsia="굴림체" w:hAnsi="Lucida Console" w:cs="굴림체"/>
-          <w:color w:val="000000"/>
-          <w:kern w:val="0"/>
-          <w:sz w:val="24"/>
-          <w:szCs w:val="24"/>
-          <w:bdr w:val="none" w:sz="0" w:space="0" w:color="auto" w:frame="1"/>
-        </w:rPr>
-        <w:t xml:space="preserve">  :</w:t>
-      </w:r>
-      <w:proofErr w:type="gramEnd"/>
-      <w:r>
-        <w:rPr>
-          <w:rFonts w:ascii="Lucida Console" w:eastAsia="굴림체" w:hAnsi="Lucida Console" w:cs="굴림체"/>
-          <w:color w:val="000000"/>
-          <w:kern w:val="0"/>
-          <w:sz w:val="24"/>
-          <w:szCs w:val="24"/>
-          <w:bdr w:val="none" w:sz="0" w:space="0" w:color="auto" w:frame="1"/>
-        </w:rPr>
-        <w:t xml:space="preserve"> num  122 124 122 124 124 ...</w:t>
+        <w:t xml:space="preserve"> $ Education     : num  122 124 122 124 124 ...</w:t>
       </w:r>
     </w:p>
     <w:p>
@@ -2982,31 +2834,7 @@
           <w:szCs w:val="24"/>
           <w:bdr w:val="none" w:sz="0" w:space="0" w:color="auto" w:frame="1"/>
         </w:rPr>
-        <w:t xml:space="preserve"> $ Recreation  </w:t>
-      </w:r>
-      <w:proofErr w:type="gramStart"/>
-      <w:r>
-        <w:rPr>
-          <w:rFonts w:ascii="Lucida Console" w:eastAsia="굴림체" w:hAnsi="Lucida Console" w:cs="굴림체"/>
-          <w:color w:val="000000"/>
-          <w:kern w:val="0"/>
-          <w:sz w:val="24"/>
-          <w:szCs w:val="24"/>
-          <w:bdr w:val="none" w:sz="0" w:space="0" w:color="auto" w:frame="1"/>
-        </w:rPr>
-        <w:t xml:space="preserve">  :</w:t>
-      </w:r>
-      <w:proofErr w:type="gramEnd"/>
-      <w:r>
-        <w:rPr>
-          <w:rFonts w:ascii="Lucida Console" w:eastAsia="굴림체" w:hAnsi="Lucida Console" w:cs="굴림체"/>
-          <w:color w:val="000000"/>
-          <w:kern w:val="0"/>
-          <w:sz w:val="24"/>
-          <w:szCs w:val="24"/>
-          <w:bdr w:val="none" w:sz="0" w:space="0" w:color="auto" w:frame="1"/>
-        </w:rPr>
-        <w:t xml:space="preserve"> num  115 117 116 116 116 ...</w:t>
+        <w:t xml:space="preserve"> $ Recreation    : num  115 117 116 116 116 ...</w:t>
       </w:r>
     </w:p>
     <w:p>
@@ -3076,25 +2904,14 @@
           <w:bdr w:val="none" w:sz="0" w:space="0" w:color="auto" w:frame="1"/>
         </w:rPr>
       </w:pPr>
-      <w:proofErr w:type="gramStart"/>
-      <w:r>
-        <w:rPr>
-          <w:rStyle w:val="gnkrckgcgsb"/>
-          <w:rFonts w:ascii="Lucida Console" w:hAnsi="Lucida Console"/>
-          <w:color w:val="000000"/>
-          <w:bdr w:val="none" w:sz="0" w:space="0" w:color="auto" w:frame="1"/>
-        </w:rPr>
-        <w:t>Region  Food</w:t>
-      </w:r>
-      <w:proofErr w:type="gramEnd"/>
-      <w:r>
-        <w:rPr>
-          <w:rStyle w:val="gnkrckgcgsb"/>
-          <w:rFonts w:ascii="Lucida Console" w:hAnsi="Lucida Console"/>
-          <w:color w:val="000000"/>
-          <w:bdr w:val="none" w:sz="0" w:space="0" w:color="auto" w:frame="1"/>
-        </w:rPr>
-        <w:t xml:space="preserve"> Housing Transportation Education Recreation</w:t>
+      <w:r>
+        <w:rPr>
+          <w:rStyle w:val="gnkrckgcgsb"/>
+          <w:rFonts w:ascii="Lucida Console" w:hAnsi="Lucida Console"/>
+          <w:color w:val="000000"/>
+          <w:bdr w:val="none" w:sz="0" w:space="0" w:color="auto" w:frame="1"/>
+        </w:rPr>
+        <w:t>Region  Food Housing Transportation Education Recreation</w:t>
       </w:r>
     </w:p>
     <w:p>
@@ -3331,27 +3148,7 @@
           <w:color w:val="000000"/>
           <w:bdr w:val="none" w:sz="0" w:space="0" w:color="auto" w:frame="1"/>
         </w:rPr>
-        <w:t xml:space="preserve"> Busan </w:t>
-      </w:r>
-      <w:proofErr w:type="gramStart"/>
-      <w:r>
-        <w:rPr>
-          <w:rStyle w:val="gnkrckgcgsb"/>
-          <w:rFonts w:ascii="Lucida Console" w:hAnsi="Lucida Console"/>
-          <w:color w:val="000000"/>
-          <w:bdr w:val="none" w:sz="0" w:space="0" w:color="auto" w:frame="1"/>
-        </w:rPr>
-        <w:t xml:space="preserve">  :</w:t>
-      </w:r>
-      <w:proofErr w:type="gramEnd"/>
-      <w:r>
-        <w:rPr>
-          <w:rStyle w:val="gnkrckgcgsb"/>
-          <w:rFonts w:ascii="Lucida Console" w:hAnsi="Lucida Console"/>
-          <w:color w:val="000000"/>
-          <w:bdr w:val="none" w:sz="0" w:space="0" w:color="auto" w:frame="1"/>
-        </w:rPr>
-        <w:t xml:space="preserve"> 1   Min.   :117.8   Min.   :109.3   Min.   :117.9   Min.   :120.1   Min.   :113.6  </w:t>
+        <w:t xml:space="preserve"> Busan   : 1   Min.   :117.8   Min.   :109.3   Min.   :117.9   Min.   :120.1   Min.   :113.6  </w:t>
       </w:r>
     </w:p>
     <w:p>
@@ -3460,27 +3257,7 @@
           <w:color w:val="000000"/>
           <w:bdr w:val="none" w:sz="0" w:space="0" w:color="auto" w:frame="1"/>
         </w:rPr>
-        <w:t xml:space="preserve"> Daegu </w:t>
-      </w:r>
-      <w:proofErr w:type="gramStart"/>
-      <w:r>
-        <w:rPr>
-          <w:rStyle w:val="gnkrckgcgsb"/>
-          <w:rFonts w:ascii="Lucida Console" w:hAnsi="Lucida Console"/>
-          <w:color w:val="000000"/>
-          <w:bdr w:val="none" w:sz="0" w:space="0" w:color="auto" w:frame="1"/>
-        </w:rPr>
-        <w:t xml:space="preserve">  :</w:t>
-      </w:r>
-      <w:proofErr w:type="gramEnd"/>
-      <w:r>
-        <w:rPr>
-          <w:rStyle w:val="gnkrckgcgsb"/>
-          <w:rFonts w:ascii="Lucida Console" w:hAnsi="Lucida Console"/>
-          <w:color w:val="000000"/>
-          <w:bdr w:val="none" w:sz="0" w:space="0" w:color="auto" w:frame="1"/>
-        </w:rPr>
-        <w:t xml:space="preserve"> 1   Mean   :120.2   Mean   :112.5   Mean   :119.7   Mean   :123.3   Mean   :116.1  </w:t>
+        <w:t xml:space="preserve"> Daegu   : 1   Mean   :120.2   Mean   :112.5   Mean   :119.7   Mean   :123.3   Mean   :116.1  </w:t>
       </w:r>
     </w:p>
     <w:p>
@@ -3503,27 +3280,7 @@
           <w:color w:val="000000"/>
           <w:bdr w:val="none" w:sz="0" w:space="0" w:color="auto" w:frame="1"/>
         </w:rPr>
-        <w:t xml:space="preserve"> </w:t>
-      </w:r>
-      <w:proofErr w:type="gramStart"/>
-      <w:r>
-        <w:rPr>
-          <w:rStyle w:val="gnkrckgcgsb"/>
-          <w:rFonts w:ascii="Lucida Console" w:hAnsi="Lucida Console"/>
-          <w:color w:val="000000"/>
-          <w:bdr w:val="none" w:sz="0" w:space="0" w:color="auto" w:frame="1"/>
-        </w:rPr>
-        <w:t>Daejeon :</w:t>
-      </w:r>
-      <w:proofErr w:type="gramEnd"/>
-      <w:r>
-        <w:rPr>
-          <w:rStyle w:val="gnkrckgcgsb"/>
-          <w:rFonts w:ascii="Lucida Console" w:hAnsi="Lucida Console"/>
-          <w:color w:val="000000"/>
-          <w:bdr w:val="none" w:sz="0" w:space="0" w:color="auto" w:frame="1"/>
-        </w:rPr>
-        <w:t xml:space="preserve"> 1   3rd Qu.:121.0   3rd Qu.:113.2   3rd Qu.:120.3   3rd Qu.:124.1   3rd Qu.:116.5  </w:t>
+        <w:t xml:space="preserve"> Daejeon : 1   3rd Qu.:121.0   3rd Qu.:113.2   3rd Qu.:120.3   3rd Qu.:124.1   3rd Qu.:116.5  </w:t>
       </w:r>
     </w:p>
     <w:p>
@@ -3546,27 +3303,7 @@
           <w:color w:val="000000"/>
           <w:bdr w:val="none" w:sz="0" w:space="0" w:color="auto" w:frame="1"/>
         </w:rPr>
-        <w:t xml:space="preserve"> </w:t>
-      </w:r>
-      <w:proofErr w:type="gramStart"/>
-      <w:r>
-        <w:rPr>
-          <w:rStyle w:val="gnkrckgcgsb"/>
-          <w:rFonts w:ascii="Lucida Console" w:hAnsi="Lucida Console"/>
-          <w:color w:val="000000"/>
-          <w:bdr w:val="none" w:sz="0" w:space="0" w:color="auto" w:frame="1"/>
-        </w:rPr>
-        <w:t>Gangwon :</w:t>
-      </w:r>
-      <w:proofErr w:type="gramEnd"/>
-      <w:r>
-        <w:rPr>
-          <w:rStyle w:val="gnkrckgcgsb"/>
-          <w:rFonts w:ascii="Lucida Console" w:hAnsi="Lucida Console"/>
-          <w:color w:val="000000"/>
-          <w:bdr w:val="none" w:sz="0" w:space="0" w:color="auto" w:frame="1"/>
-        </w:rPr>
-        <w:t xml:space="preserve"> 1   Max.   :123.3   Max.   :118.5   Max.   :121.8   Max.   :126.5   Max.   :119.2  </w:t>
+        <w:t xml:space="preserve"> Gangwon : 1   Max.   :123.3   Max.   :118.5   Max.   :121.8   Max.   :126.5   Max.   :119.2  </w:t>
       </w:r>
     </w:p>
     <w:p>
@@ -3621,7 +3358,6 @@
         </w:rPr>
       </w:pPr>
       <w:proofErr w:type="spellStart"/>
-      <w:proofErr w:type="gramStart"/>
       <w:r>
         <w:rPr>
           <w:sz w:val="24"/>
@@ -3638,7 +3374,6 @@
         <w:t>(</w:t>
       </w:r>
       <w:proofErr w:type="spellStart"/>
-      <w:proofErr w:type="gramEnd"/>
       <w:r>
         <w:rPr>
           <w:sz w:val="24"/>
@@ -3730,7 +3465,6 @@
         </w:rPr>
       </w:pPr>
       <w:proofErr w:type="spellStart"/>
-      <w:proofErr w:type="gramStart"/>
       <w:r>
         <w:rPr>
           <w:sz w:val="24"/>
@@ -3747,7 +3481,6 @@
         <w:t>(</w:t>
       </w:r>
       <w:proofErr w:type="spellStart"/>
-      <w:proofErr w:type="gramEnd"/>
       <w:r>
         <w:rPr>
           <w:sz w:val="24"/>
@@ -5114,7 +4847,7 @@
           <w:noProof/>
         </w:rPr>
         <w:drawing>
-          <wp:inline distT="0" distB="0" distL="0" distR="0">
+          <wp:inline distT="0" distB="0" distL="0" distR="0" wp14:anchorId="4CBD8CF5" wp14:editId="1ED56846">
             <wp:extent cx="4183380" cy="3042973"/>
             <wp:effectExtent l="0" t="0" r="7620" b="5080"/>
             <wp:docPr id="1" name="그림 1"/>
@@ -5207,7 +4940,7 @@
           <w:noProof/>
         </w:rPr>
         <w:drawing>
-          <wp:inline distT="0" distB="0" distL="0" distR="0">
+          <wp:inline distT="0" distB="0" distL="0" distR="0" wp14:anchorId="7C0E1407" wp14:editId="43233F23">
             <wp:extent cx="4756837" cy="3482340"/>
             <wp:effectExtent l="0" t="0" r="5715" b="3810"/>
             <wp:docPr id="2" name="그림 2"/>
@@ -5307,7 +5040,7 @@
           <w:noProof/>
         </w:rPr>
         <w:drawing>
-          <wp:inline distT="0" distB="0" distL="0" distR="0">
+          <wp:inline distT="0" distB="0" distL="0" distR="0" wp14:anchorId="3A39FF73" wp14:editId="5E09C188">
             <wp:extent cx="4739640" cy="3464574"/>
             <wp:effectExtent l="0" t="0" r="3810" b="2540"/>
             <wp:docPr id="4" name="그림 4"/>
@@ -5400,7 +5133,7 @@
           <w:noProof/>
         </w:rPr>
         <w:drawing>
-          <wp:inline distT="0" distB="0" distL="0" distR="0">
+          <wp:inline distT="0" distB="0" distL="0" distR="0" wp14:anchorId="375267AE" wp14:editId="6F605FEA">
             <wp:extent cx="5082540" cy="3720281"/>
             <wp:effectExtent l="0" t="0" r="3810" b="0"/>
             <wp:docPr id="5" name="그림 5"/>
@@ -5492,7 +5225,7 @@
           <w:noProof/>
         </w:rPr>
         <w:drawing>
-          <wp:inline distT="0" distB="0" distL="0" distR="0">
+          <wp:inline distT="0" distB="0" distL="0" distR="0" wp14:anchorId="5F4C8ED0" wp14:editId="170FB6AE">
             <wp:extent cx="4838700" cy="3488820"/>
             <wp:effectExtent l="0" t="0" r="0" b="0"/>
             <wp:docPr id="3" name="그림 3"/>
@@ -5640,7 +5373,6 @@
         <w:t xml:space="preserve">  </w:t>
       </w:r>
       <w:proofErr w:type="spellStart"/>
-      <w:proofErr w:type="gramStart"/>
       <w:r>
         <w:rPr>
           <w:rStyle w:val="gnkrckgcgsb"/>
@@ -5651,7 +5383,6 @@
         <w:t>cpi.Food</w:t>
       </w:r>
       <w:proofErr w:type="spellEnd"/>
-      <w:proofErr w:type="gramEnd"/>
     </w:p>
     <w:p>
       <w:pPr>
@@ -5836,7 +5567,6 @@
         <w:t xml:space="preserve">food &lt;- </w:t>
       </w:r>
       <w:proofErr w:type="spellStart"/>
-      <w:proofErr w:type="gramStart"/>
       <w:r>
         <w:rPr>
           <w:sz w:val="24"/>
@@ -5845,7 +5575,6 @@
         <w:t>data.frame</w:t>
       </w:r>
       <w:proofErr w:type="spellEnd"/>
-      <w:proofErr w:type="gramEnd"/>
       <w:r>
         <w:rPr>
           <w:sz w:val="24"/>
@@ -5885,7 +5614,6 @@
         <w:t xml:space="preserve">housing &lt;- </w:t>
       </w:r>
       <w:proofErr w:type="spellStart"/>
-      <w:proofErr w:type="gramStart"/>
       <w:r>
         <w:rPr>
           <w:sz w:val="24"/>
@@ -5894,7 +5622,6 @@
         <w:t>data.frame</w:t>
       </w:r>
       <w:proofErr w:type="spellEnd"/>
-      <w:proofErr w:type="gramEnd"/>
       <w:r>
         <w:rPr>
           <w:sz w:val="24"/>
@@ -5934,7 +5661,6 @@
         <w:t xml:space="preserve">transportation &lt;- </w:t>
       </w:r>
       <w:proofErr w:type="spellStart"/>
-      <w:proofErr w:type="gramStart"/>
       <w:r>
         <w:rPr>
           <w:sz w:val="24"/>
@@ -5943,7 +5669,6 @@
         <w:t>data.frame</w:t>
       </w:r>
       <w:proofErr w:type="spellEnd"/>
-      <w:proofErr w:type="gramEnd"/>
       <w:r>
         <w:rPr>
           <w:sz w:val="24"/>
@@ -5983,7 +5708,6 @@
         <w:t xml:space="preserve">education &lt;- </w:t>
       </w:r>
       <w:proofErr w:type="spellStart"/>
-      <w:proofErr w:type="gramStart"/>
       <w:r>
         <w:rPr>
           <w:sz w:val="24"/>
@@ -5992,7 +5716,6 @@
         <w:t>data.frame</w:t>
       </w:r>
       <w:proofErr w:type="spellEnd"/>
-      <w:proofErr w:type="gramEnd"/>
       <w:r>
         <w:rPr>
           <w:sz w:val="24"/>
@@ -6032,7 +5755,6 @@
         <w:t xml:space="preserve">recreation &lt;- </w:t>
       </w:r>
       <w:proofErr w:type="spellStart"/>
-      <w:proofErr w:type="gramStart"/>
       <w:r>
         <w:rPr>
           <w:sz w:val="24"/>
@@ -6041,7 +5763,6 @@
         <w:t>data.frame</w:t>
       </w:r>
       <w:proofErr w:type="spellEnd"/>
-      <w:proofErr w:type="gramEnd"/>
       <w:r>
         <w:rPr>
           <w:sz w:val="24"/>
@@ -6113,7 +5834,6 @@
         <w:t xml:space="preserve"> &lt;- </w:t>
       </w:r>
       <w:proofErr w:type="spellStart"/>
-      <w:proofErr w:type="gramStart"/>
       <w:r>
         <w:rPr>
           <w:sz w:val="24"/>
@@ -6122,7 +5842,6 @@
         <w:t>data.frame</w:t>
       </w:r>
       <w:proofErr w:type="spellEnd"/>
-      <w:proofErr w:type="gramEnd"/>
       <w:r>
         <w:rPr>
           <w:sz w:val="24"/>
@@ -6182,7 +5901,7 @@
           <w:noProof/>
         </w:rPr>
         <w:drawing>
-          <wp:inline distT="0" distB="0" distL="0" distR="0" wp14:anchorId="6D15117D" wp14:editId="5C4CE35E">
+          <wp:inline distT="0" distB="0" distL="0" distR="0" wp14:anchorId="50DFE104" wp14:editId="37C82BF2">
             <wp:extent cx="5654040" cy="929640"/>
             <wp:effectExtent l="0" t="0" r="3810" b="3810"/>
             <wp:docPr id="14" name="그림 14"/>
@@ -6318,7 +6037,7 @@
         </w:rPr>
         <w:lastRenderedPageBreak/>
         <w:drawing>
-          <wp:inline distT="0" distB="0" distL="0" distR="0">
+          <wp:inline distT="0" distB="0" distL="0" distR="0" wp14:anchorId="154AC66C" wp14:editId="70AAD919">
             <wp:extent cx="5654040" cy="830580"/>
             <wp:effectExtent l="0" t="0" r="3810" b="7620"/>
             <wp:docPr id="12" name="그림 12"/>
@@ -6408,21 +6127,12 @@
           <w:szCs w:val="24"/>
         </w:rPr>
       </w:pPr>
-      <w:proofErr w:type="gramStart"/>
-      <w:r>
-        <w:rPr>
-          <w:sz w:val="24"/>
-          <w:szCs w:val="24"/>
-        </w:rPr>
-        <w:t>boxplot(</w:t>
-      </w:r>
-      <w:proofErr w:type="gramEnd"/>
-      <w:r>
-        <w:rPr>
-          <w:sz w:val="24"/>
-          <w:szCs w:val="24"/>
-        </w:rPr>
-        <w:t xml:space="preserve">food, </w:t>
+      <w:r>
+        <w:rPr>
+          <w:sz w:val="24"/>
+          <w:szCs w:val="24"/>
+        </w:rPr>
+        <w:t xml:space="preserve">boxplot(food, </w:t>
       </w:r>
       <w:proofErr w:type="spellStart"/>
       <w:r>
@@ -6453,7 +6163,7 @@
           <w:noProof/>
         </w:rPr>
         <w:drawing>
-          <wp:inline distT="0" distB="0" distL="0" distR="0">
+          <wp:inline distT="0" distB="0" distL="0" distR="0" wp14:anchorId="6557994D" wp14:editId="6CA11DAD">
             <wp:extent cx="4087588" cy="2804160"/>
             <wp:effectExtent l="0" t="0" r="8255" b="0"/>
             <wp:docPr id="19" name="그림 19"/>
@@ -6509,21 +6219,12 @@
           <w:szCs w:val="24"/>
         </w:rPr>
       </w:pPr>
-      <w:proofErr w:type="gramStart"/>
-      <w:r>
-        <w:rPr>
-          <w:sz w:val="24"/>
-          <w:szCs w:val="24"/>
-        </w:rPr>
-        <w:t>boxplot(</w:t>
-      </w:r>
-      <w:proofErr w:type="gramEnd"/>
-      <w:r>
-        <w:rPr>
-          <w:sz w:val="24"/>
-          <w:szCs w:val="24"/>
-        </w:rPr>
-        <w:t xml:space="preserve">housing, </w:t>
+      <w:r>
+        <w:rPr>
+          <w:sz w:val="24"/>
+          <w:szCs w:val="24"/>
+        </w:rPr>
+        <w:t xml:space="preserve">boxplot(housing, </w:t>
       </w:r>
       <w:proofErr w:type="spellStart"/>
       <w:r>
@@ -6554,7 +6255,7 @@
           <w:noProof/>
         </w:rPr>
         <w:drawing>
-          <wp:inline distT="0" distB="0" distL="0" distR="0">
+          <wp:inline distT="0" distB="0" distL="0" distR="0" wp14:anchorId="7BFC559A" wp14:editId="1A6CFA8C">
             <wp:extent cx="4183380" cy="2870339"/>
             <wp:effectExtent l="0" t="0" r="7620" b="6350"/>
             <wp:docPr id="21" name="그림 21"/>
@@ -6610,22 +6311,13 @@
           <w:szCs w:val="24"/>
         </w:rPr>
       </w:pPr>
-      <w:proofErr w:type="gramStart"/>
       <w:r>
         <w:rPr>
           <w:sz w:val="24"/>
           <w:szCs w:val="24"/>
         </w:rPr>
         <w:lastRenderedPageBreak/>
-        <w:t>boxplot(</w:t>
-      </w:r>
-      <w:proofErr w:type="gramEnd"/>
-      <w:r>
-        <w:rPr>
-          <w:sz w:val="24"/>
-          <w:szCs w:val="24"/>
-        </w:rPr>
-        <w:t xml:space="preserve">transportation, </w:t>
+        <w:t xml:space="preserve">boxplot(transportation, </w:t>
       </w:r>
       <w:proofErr w:type="spellStart"/>
       <w:r>
@@ -6656,7 +6348,7 @@
           <w:noProof/>
         </w:rPr>
         <w:drawing>
-          <wp:inline distT="0" distB="0" distL="0" distR="0">
+          <wp:inline distT="0" distB="0" distL="0" distR="0" wp14:anchorId="61D47B3D" wp14:editId="2F88BDB6">
             <wp:extent cx="5206221" cy="3543300"/>
             <wp:effectExtent l="0" t="0" r="0" b="0"/>
             <wp:docPr id="22" name="그림 22"/>
@@ -6712,21 +6404,12 @@
           <w:szCs w:val="24"/>
         </w:rPr>
       </w:pPr>
-      <w:proofErr w:type="gramStart"/>
-      <w:r>
-        <w:rPr>
-          <w:sz w:val="24"/>
-          <w:szCs w:val="24"/>
-        </w:rPr>
-        <w:t>boxplot(</w:t>
-      </w:r>
-      <w:proofErr w:type="gramEnd"/>
-      <w:r>
-        <w:rPr>
-          <w:sz w:val="24"/>
-          <w:szCs w:val="24"/>
-        </w:rPr>
-        <w:t xml:space="preserve">education, </w:t>
+      <w:r>
+        <w:rPr>
+          <w:sz w:val="24"/>
+          <w:szCs w:val="24"/>
+        </w:rPr>
+        <w:t xml:space="preserve">boxplot(education, </w:t>
       </w:r>
       <w:proofErr w:type="spellStart"/>
       <w:r>
@@ -6757,7 +6440,7 @@
           <w:noProof/>
         </w:rPr>
         <w:drawing>
-          <wp:inline distT="0" distB="0" distL="0" distR="0">
+          <wp:inline distT="0" distB="0" distL="0" distR="0" wp14:anchorId="2BE2ADD5" wp14:editId="32339F7E">
             <wp:extent cx="5173624" cy="3550920"/>
             <wp:effectExtent l="0" t="0" r="8255" b="0"/>
             <wp:docPr id="20" name="그림 20"/>
@@ -6813,22 +6496,13 @@
           <w:szCs w:val="24"/>
         </w:rPr>
       </w:pPr>
-      <w:proofErr w:type="gramStart"/>
       <w:r>
         <w:rPr>
           <w:sz w:val="24"/>
           <w:szCs w:val="24"/>
         </w:rPr>
         <w:lastRenderedPageBreak/>
-        <w:t>boxplot(</w:t>
-      </w:r>
-      <w:proofErr w:type="gramEnd"/>
-      <w:r>
-        <w:rPr>
-          <w:sz w:val="24"/>
-          <w:szCs w:val="24"/>
-        </w:rPr>
-        <w:t xml:space="preserve">recreation, </w:t>
+        <w:t xml:space="preserve">boxplot(recreation, </w:t>
       </w:r>
       <w:proofErr w:type="spellStart"/>
       <w:r>
@@ -6859,7 +6533,7 @@
           <w:noProof/>
         </w:rPr>
         <w:drawing>
-          <wp:inline distT="0" distB="0" distL="0" distR="0">
+          <wp:inline distT="0" distB="0" distL="0" distR="0" wp14:anchorId="017A79D2" wp14:editId="52A026FC">
             <wp:extent cx="4788778" cy="3238500"/>
             <wp:effectExtent l="0" t="0" r="0" b="0"/>
             <wp:docPr id="23" name="그림 23"/>
@@ -6946,7 +6620,6 @@
           <w:szCs w:val="24"/>
         </w:rPr>
       </w:pPr>
-      <w:proofErr w:type="gramStart"/>
       <w:r>
         <w:rPr>
           <w:sz w:val="24"/>
@@ -6955,7 +6628,6 @@
         <w:t>plot(</w:t>
       </w:r>
       <w:proofErr w:type="spellStart"/>
-      <w:proofErr w:type="gramEnd"/>
       <w:r>
         <w:rPr>
           <w:sz w:val="24"/>
@@ -7000,7 +6672,7 @@
           <w:noProof/>
         </w:rPr>
         <w:drawing>
-          <wp:inline distT="0" distB="0" distL="0" distR="0">
+          <wp:inline distT="0" distB="0" distL="0" distR="0" wp14:anchorId="65046624" wp14:editId="74CF5B27">
             <wp:extent cx="4762500" cy="3251333"/>
             <wp:effectExtent l="0" t="0" r="0" b="6350"/>
             <wp:docPr id="18" name="그림 18"/>
@@ -7056,7 +6728,6 @@
           <w:szCs w:val="24"/>
         </w:rPr>
       </w:pPr>
-      <w:proofErr w:type="gramStart"/>
       <w:r>
         <w:rPr>
           <w:sz w:val="24"/>
@@ -7066,7 +6737,6 @@
         <w:t>plot(</w:t>
       </w:r>
       <w:proofErr w:type="spellStart"/>
-      <w:proofErr w:type="gramEnd"/>
       <w:r>
         <w:rPr>
           <w:sz w:val="24"/>
@@ -7111,7 +6781,7 @@
           <w:noProof/>
         </w:rPr>
         <w:drawing>
-          <wp:inline distT="0" distB="0" distL="0" distR="0">
+          <wp:inline distT="0" distB="0" distL="0" distR="0" wp14:anchorId="51E8CC78" wp14:editId="6AF9079C">
             <wp:extent cx="5461260" cy="3451860"/>
             <wp:effectExtent l="0" t="0" r="6350" b="0"/>
             <wp:docPr id="16" name="그림 16"/>
@@ -7167,7 +6837,6 @@
           <w:szCs w:val="24"/>
         </w:rPr>
       </w:pPr>
-      <w:proofErr w:type="gramStart"/>
       <w:r>
         <w:rPr>
           <w:sz w:val="24"/>
@@ -7176,7 +6845,6 @@
         <w:t>plot(</w:t>
       </w:r>
       <w:proofErr w:type="spellStart"/>
-      <w:proofErr w:type="gramEnd"/>
       <w:r>
         <w:rPr>
           <w:sz w:val="24"/>
@@ -7221,7 +6889,7 @@
           <w:noProof/>
         </w:rPr>
         <w:drawing>
-          <wp:inline distT="0" distB="0" distL="0" distR="0">
+          <wp:inline distT="0" distB="0" distL="0" distR="0" wp14:anchorId="6EA5DAB7" wp14:editId="6BC47FCF">
             <wp:extent cx="5369589" cy="3627120"/>
             <wp:effectExtent l="0" t="0" r="2540" b="0"/>
             <wp:docPr id="25" name="그림 25"/>
@@ -7273,12 +6941,10 @@
     <w:p>
       <w:pPr>
         <w:rPr>
-          <w:rFonts w:hint="eastAsia"/>
-          <w:sz w:val="24"/>
-          <w:szCs w:val="24"/>
-        </w:rPr>
-      </w:pPr>
-      <w:proofErr w:type="gramStart"/>
+          <w:sz w:val="24"/>
+          <w:szCs w:val="24"/>
+        </w:rPr>
+      </w:pPr>
       <w:r>
         <w:rPr>
           <w:sz w:val="24"/>
@@ -7288,7 +6954,6 @@
         <w:t>plot(</w:t>
       </w:r>
       <w:proofErr w:type="spellStart"/>
-      <w:proofErr w:type="gramEnd"/>
       <w:r>
         <w:rPr>
           <w:sz w:val="24"/>
@@ -7324,7 +6989,6 @@
     <w:p>
       <w:pPr>
         <w:rPr>
-          <w:rFonts w:hint="eastAsia"/>
           <w:sz w:val="24"/>
           <w:szCs w:val="24"/>
         </w:rPr>
@@ -7334,7 +6998,7 @@
           <w:noProof/>
         </w:rPr>
         <w:drawing>
-          <wp:inline distT="0" distB="0" distL="0" distR="0">
+          <wp:inline distT="0" distB="0" distL="0" distR="0" wp14:anchorId="6C68269A" wp14:editId="729DCC44">
             <wp:extent cx="5374354" cy="3611880"/>
             <wp:effectExtent l="0" t="0" r="0" b="7620"/>
             <wp:docPr id="17" name="그림 17"/>
@@ -7427,7 +7091,7 @@
           <w:noProof/>
         </w:rPr>
         <w:drawing>
-          <wp:inline distT="0" distB="0" distL="0" distR="0">
+          <wp:inline distT="0" distB="0" distL="0" distR="0" wp14:anchorId="2AB24351" wp14:editId="13CD4296">
             <wp:extent cx="5425440" cy="3634792"/>
             <wp:effectExtent l="0" t="0" r="3810" b="3810"/>
             <wp:docPr id="24" name="그림 24"/>
@@ -7475,6 +7139,8 @@
           </wp:inline>
         </w:drawing>
       </w:r>
+      <w:bookmarkStart w:id="0" w:name="_GoBack"/>
+      <w:bookmarkEnd w:id="0"/>
     </w:p>
     <w:sectPr>
       <w:footerReference w:type="default" r:id="rId30"/>
@@ -9493,7 +9159,7 @@
 </file>
 
 <file path=customXml/itemProps1.xml><?xml version="1.0" encoding="utf-8"?>
-<ds:datastoreItem xmlns:ds="http://schemas.openxmlformats.org/officeDocument/2006/customXml" ds:itemID="{933305A5-D8C3-48B2-9301-DFFFA89B0BE2}">
+<ds:datastoreItem xmlns:ds="http://schemas.openxmlformats.org/officeDocument/2006/customXml" ds:itemID="{1D68BAAE-E4FE-48FC-AF8F-404C32F55CCB}">
   <ds:schemaRefs>
     <ds:schemaRef ds:uri="http://schemas.openxmlformats.org/officeDocument/2006/bibliography"/>
   </ds:schemaRefs>

</xml_diff>